<commit_message>
adding new papers and updating CV
</commit_message>
<xml_diff>
--- a/cv/CTC_curriculum_vitae.docx
+++ b/cv/CTC_curriculum_vitae.docx
@@ -63,37 +63,15 @@
           <w:lang w:val="en-US"/>
         </w:rPr>
       </w:pPr>
-      <w:proofErr w:type="spellStart"/>
-      <w:r>
-        <w:rPr>
-          <w:rFonts w:ascii="Times New Roman" w:eastAsia="Times New Roman" w:hAnsi="Times New Roman" w:cs="Times New Roman"/>
-          <w:i/>
-          <w:sz w:val="24"/>
-          <w:szCs w:val="24"/>
-          <w:lang w:val="en-US"/>
-        </w:rPr>
-        <w:t>iDiv</w:t>
-      </w:r>
-      <w:proofErr w:type="spellEnd"/>
-      <w:r>
-        <w:rPr>
-          <w:rFonts w:ascii="Times New Roman" w:eastAsia="Times New Roman" w:hAnsi="Times New Roman" w:cs="Times New Roman"/>
-          <w:i/>
-          <w:sz w:val="24"/>
-          <w:szCs w:val="24"/>
-          <w:lang w:val="en-US"/>
-        </w:rPr>
-        <w:t xml:space="preserve"> – German Centre for Integrative Biodiversity </w:t>
-      </w:r>
-      <w:r>
-        <w:rPr>
-          <w:rFonts w:ascii="Times New Roman" w:eastAsia="Times New Roman" w:hAnsi="Times New Roman" w:cs="Times New Roman"/>
-          <w:i/>
-          <w:sz w:val="24"/>
-          <w:szCs w:val="24"/>
-          <w:lang w:val="en-US"/>
-        </w:rPr>
-        <w:t>Research</w:t>
+      <w:r>
+        <w:rPr>
+          <w:rFonts w:ascii="Times New Roman" w:eastAsia="Times New Roman" w:hAnsi="Times New Roman" w:cs="Times New Roman"/>
+          <w:i/>
+          <w:sz w:val="24"/>
+          <w:szCs w:val="24"/>
+          <w:lang w:val="en-US"/>
+        </w:rPr>
+        <w:t>Department of Wildlife Ecology and Conservation</w:t>
       </w:r>
     </w:p>
     <w:p>
@@ -105,6 +83,29 @@
           <w:i/>
           <w:sz w:val="24"/>
           <w:szCs w:val="24"/>
+          <w:lang w:val="en-US"/>
+        </w:rPr>
+      </w:pPr>
+      <w:r>
+        <w:rPr>
+          <w:rFonts w:ascii="Times New Roman" w:eastAsia="Times New Roman" w:hAnsi="Times New Roman" w:cs="Times New Roman"/>
+          <w:i/>
+          <w:sz w:val="24"/>
+          <w:szCs w:val="24"/>
+          <w:lang w:val="en-US"/>
+        </w:rPr>
+        <w:t>Fort Lauderdale Research and Education Center</w:t>
+      </w:r>
+    </w:p>
+    <w:p>
+      <w:pPr>
+        <w:spacing w:after="0" w:line="240" w:lineRule="auto"/>
+        <w:jc w:val="center"/>
+        <w:rPr>
+          <w:rFonts w:ascii="Times New Roman" w:eastAsia="Times New Roman" w:hAnsi="Times New Roman" w:cs="Times New Roman"/>
+          <w:i/>
+          <w:sz w:val="24"/>
+          <w:szCs w:val="24"/>
           <w:lang w:val="de-DE"/>
         </w:rPr>
       </w:pPr>
@@ -114,9 +115,9 @@
           <w:i/>
           <w:sz w:val="24"/>
           <w:szCs w:val="24"/>
-          <w:lang w:val="de-DE"/>
-        </w:rPr>
-        <w:t>Leipzig, Germany, 04229</w:t>
+          <w:lang w:val="en-US"/>
+        </w:rPr>
+        <w:t>University of Florida</w:t>
       </w:r>
     </w:p>
     <w:p>
@@ -165,7 +166,17 @@
           <w:szCs w:val="24"/>
           <w:lang w:val="en-US"/>
         </w:rPr>
-        <w:t>p: +49 1573 727 8665</w:t>
+        <w:t>p: +</w:t>
+      </w:r>
+      <w:r>
+        <w:rPr>
+          <w:rFonts w:ascii="Times New Roman" w:eastAsia="Times New Roman" w:hAnsi="Times New Roman" w:cs="Times New Roman"/>
+          <w:i/>
+          <w:sz w:val="24"/>
+          <w:szCs w:val="24"/>
+          <w:lang w:val="en-US"/>
+        </w:rPr>
+        <w:t>1 352 659 1186</w:t>
       </w:r>
     </w:p>
     <w:p>
@@ -241,6 +252,53 @@
           <w:szCs w:val="24"/>
           <w:lang w:val="en-US"/>
         </w:rPr>
+        <w:t>Assistant Professor of Global Ecology, University of Florida</w:t>
+      </w:r>
+      <w:r>
+        <w:rPr>
+          <w:rFonts w:ascii="Times New Roman" w:eastAsia="Times New Roman" w:hAnsi="Times New Roman" w:cs="Times New Roman"/>
+          <w:sz w:val="24"/>
+          <w:szCs w:val="24"/>
+          <w:lang w:val="en-US"/>
+        </w:rPr>
+        <w:tab/>
+        <w:t>November 2022-Present</w:t>
+      </w:r>
+    </w:p>
+    <w:p>
+      <w:pPr>
+        <w:tabs>
+          <w:tab w:val="right" w:pos="9990"/>
+        </w:tabs>
+        <w:spacing w:after="0" w:line="240" w:lineRule="auto"/>
+        <w:rPr>
+          <w:rFonts w:ascii="Times New Roman" w:eastAsia="Times New Roman" w:hAnsi="Times New Roman" w:cs="Times New Roman"/>
+          <w:sz w:val="24"/>
+          <w:szCs w:val="24"/>
+          <w:lang w:val="en-US"/>
+        </w:rPr>
+      </w:pPr>
+    </w:p>
+    <w:p>
+      <w:pPr>
+        <w:tabs>
+          <w:tab w:val="right" w:pos="9990"/>
+        </w:tabs>
+        <w:spacing w:after="0" w:line="240" w:lineRule="auto"/>
+        <w:rPr>
+          <w:rFonts w:ascii="Times New Roman" w:eastAsia="Times New Roman" w:hAnsi="Times New Roman" w:cs="Times New Roman"/>
+          <w:sz w:val="24"/>
+          <w:szCs w:val="24"/>
+          <w:lang w:val="en-US"/>
+        </w:rPr>
+      </w:pPr>
+      <w:r>
+        <w:rPr>
+          <w:rFonts w:ascii="Times New Roman" w:eastAsia="Times New Roman" w:hAnsi="Times New Roman" w:cs="Times New Roman"/>
+          <w:sz w:val="24"/>
+          <w:szCs w:val="24"/>
+          <w:lang w:val="en-US"/>
+        </w:rPr>
         <w:t xml:space="preserve">Marie-Curie Postdoctoral Researcher, </w:t>
       </w:r>
       <w:proofErr w:type="spellStart"/>
@@ -271,7 +329,16 @@
           <w:lang w:val="en-US"/>
         </w:rPr>
         <w:tab/>
-        <w:t>November 2020-Present</w:t>
+        <w:t>November 2020-</w:t>
+      </w:r>
+      <w:r>
+        <w:rPr>
+          <w:rFonts w:ascii="Times New Roman" w:eastAsia="Times New Roman" w:hAnsi="Times New Roman" w:cs="Times New Roman"/>
+          <w:sz w:val="24"/>
+          <w:szCs w:val="24"/>
+          <w:lang w:val="en-US"/>
+        </w:rPr>
+        <w:t>November 2022</w:t>
       </w:r>
     </w:p>
     <w:p>
@@ -784,21 +851,19 @@
         <w:ind w:left="709" w:hanging="720"/>
         <w:rPr>
           <w:rFonts w:ascii="Times New Roman" w:eastAsia="Times New Roman" w:hAnsi="Times New Roman" w:cs="Times New Roman"/>
-          <w:i/>
-          <w:iCs/>
-          <w:sz w:val="24"/>
-          <w:szCs w:val="24"/>
-          <w:lang w:val="en-US"/>
-        </w:rPr>
-      </w:pPr>
-      <w:r>
-        <w:rPr>
-          <w:rFonts w:ascii="Times New Roman" w:eastAsia="Times New Roman" w:hAnsi="Times New Roman" w:cs="Times New Roman"/>
-          <w:sz w:val="24"/>
-          <w:szCs w:val="24"/>
-          <w:lang w:val="en-US"/>
-        </w:rPr>
-        <w:t xml:space="preserve">66. Liu, G., R. T. Kingsford, </w:t>
+          <w:sz w:val="24"/>
+          <w:szCs w:val="24"/>
+          <w:lang w:val="en-US"/>
+        </w:rPr>
+      </w:pPr>
+      <w:r>
+        <w:rPr>
+          <w:rFonts w:ascii="Times New Roman" w:eastAsia="Times New Roman" w:hAnsi="Times New Roman" w:cs="Times New Roman"/>
+          <w:sz w:val="24"/>
+          <w:szCs w:val="24"/>
+          <w:lang w:val="en-US"/>
+        </w:rPr>
+        <w:t xml:space="preserve">70. Palacio, F. X., </w:t>
       </w:r>
       <w:r>
         <w:rPr>
@@ -818,26 +883,89 @@
           <w:szCs w:val="24"/>
           <w:lang w:val="en-US"/>
         </w:rPr>
-        <w:t xml:space="preserve">, and J. J. L. Rowley. 2022. </w:t>
-      </w:r>
-      <w:r>
-        <w:rPr>
-          <w:rFonts w:ascii="Times New Roman" w:eastAsia="Times New Roman" w:hAnsi="Times New Roman" w:cs="Times New Roman"/>
-          <w:sz w:val="24"/>
-          <w:szCs w:val="24"/>
-          <w:lang w:val="en-US"/>
-        </w:rPr>
-        <w:t>Anthropogenic habitat modification alters calling phenology of frogs</w:t>
-      </w:r>
-      <w:r>
-        <w:rPr>
-          <w:rFonts w:ascii="Times New Roman" w:eastAsia="Times New Roman" w:hAnsi="Times New Roman" w:cs="Times New Roman"/>
-          <w:sz w:val="24"/>
-          <w:szCs w:val="24"/>
-          <w:lang w:val="en-US"/>
-        </w:rPr>
-        <w:t xml:space="preserve">. </w:t>
-      </w:r>
+        <w:t xml:space="preserve">, P. Cardoso, E. J. Hudgins, M. A. </w:t>
+      </w:r>
+      <w:proofErr w:type="spellStart"/>
+      <w:r>
+        <w:rPr>
+          <w:rFonts w:ascii="Times New Roman" w:eastAsia="Times New Roman" w:hAnsi="Times New Roman" w:cs="Times New Roman"/>
+          <w:sz w:val="24"/>
+          <w:szCs w:val="24"/>
+          <w:lang w:val="en-US"/>
+        </w:rPr>
+        <w:t>Jarzyna</w:t>
+      </w:r>
+      <w:proofErr w:type="spellEnd"/>
+      <w:r>
+        <w:rPr>
+          <w:rFonts w:ascii="Times New Roman" w:eastAsia="Times New Roman" w:hAnsi="Times New Roman" w:cs="Times New Roman"/>
+          <w:sz w:val="24"/>
+          <w:szCs w:val="24"/>
+          <w:lang w:val="en-US"/>
+        </w:rPr>
+        <w:t>, G. Ottaviani, F. Riva, C. Graco-</w:t>
+      </w:r>
+      <w:proofErr w:type="spellStart"/>
+      <w:r>
+        <w:rPr>
+          <w:rFonts w:ascii="Times New Roman" w:eastAsia="Times New Roman" w:hAnsi="Times New Roman" w:cs="Times New Roman"/>
+          <w:sz w:val="24"/>
+          <w:szCs w:val="24"/>
+          <w:lang w:val="en-US"/>
+        </w:rPr>
+        <w:t>Roza</w:t>
+      </w:r>
+      <w:proofErr w:type="spellEnd"/>
+      <w:r>
+        <w:rPr>
+          <w:rFonts w:ascii="Times New Roman" w:eastAsia="Times New Roman" w:hAnsi="Times New Roman" w:cs="Times New Roman"/>
+          <w:sz w:val="24"/>
+          <w:szCs w:val="24"/>
+          <w:lang w:val="en-US"/>
+        </w:rPr>
+        <w:t xml:space="preserve">, V. </w:t>
+      </w:r>
+      <w:proofErr w:type="spellStart"/>
+      <w:r>
+        <w:rPr>
+          <w:rFonts w:ascii="Times New Roman" w:eastAsia="Times New Roman" w:hAnsi="Times New Roman" w:cs="Times New Roman"/>
+          <w:sz w:val="24"/>
+          <w:szCs w:val="24"/>
+          <w:lang w:val="en-US"/>
+        </w:rPr>
+        <w:t>Shirey</w:t>
+      </w:r>
+      <w:proofErr w:type="spellEnd"/>
+      <w:r>
+        <w:rPr>
+          <w:rFonts w:ascii="Times New Roman" w:eastAsia="Times New Roman" w:hAnsi="Times New Roman" w:cs="Times New Roman"/>
+          <w:sz w:val="24"/>
+          <w:szCs w:val="24"/>
+          <w:lang w:val="en-US"/>
+        </w:rPr>
+        <w:t xml:space="preserve">, and S. </w:t>
+      </w:r>
+      <w:proofErr w:type="spellStart"/>
+      <w:r>
+        <w:rPr>
+          <w:rFonts w:ascii="Times New Roman" w:eastAsia="Times New Roman" w:hAnsi="Times New Roman" w:cs="Times New Roman"/>
+          <w:sz w:val="24"/>
+          <w:szCs w:val="24"/>
+          <w:lang w:val="en-US"/>
+        </w:rPr>
+        <w:t>Mammalo</w:t>
+      </w:r>
+      <w:proofErr w:type="spellEnd"/>
+      <w:r>
+        <w:rPr>
+          <w:rFonts w:ascii="Times New Roman" w:eastAsia="Times New Roman" w:hAnsi="Times New Roman" w:cs="Times New Roman"/>
+          <w:sz w:val="24"/>
+          <w:szCs w:val="24"/>
+          <w:lang w:val="en-US"/>
+        </w:rPr>
+        <w:t xml:space="preserve">. 2022. A protocol for reproducible functional diversity analyses. </w:t>
+      </w:r>
+      <w:proofErr w:type="spellStart"/>
       <w:r>
         <w:rPr>
           <w:rFonts w:ascii="Times New Roman" w:eastAsia="Times New Roman" w:hAnsi="Times New Roman" w:cs="Times New Roman"/>
@@ -847,7 +975,37 @@
           <w:szCs w:val="24"/>
           <w:lang w:val="en-US"/>
         </w:rPr>
-        <w:t>Global Change Biology. In press.</w:t>
+        <w:t>Ecography</w:t>
+      </w:r>
+      <w:proofErr w:type="spellEnd"/>
+      <w:r>
+        <w:rPr>
+          <w:rFonts w:ascii="Times New Roman" w:eastAsia="Times New Roman" w:hAnsi="Times New Roman" w:cs="Times New Roman"/>
+          <w:sz w:val="24"/>
+          <w:szCs w:val="24"/>
+          <w:lang w:val="en-US"/>
+        </w:rPr>
+        <w:t xml:space="preserve"> </w:t>
+      </w:r>
+      <w:proofErr w:type="gramStart"/>
+      <w:r>
+        <w:rPr>
+          <w:rFonts w:ascii="Times New Roman" w:eastAsia="Times New Roman" w:hAnsi="Times New Roman" w:cs="Times New Roman"/>
+          <w:sz w:val="24"/>
+          <w:szCs w:val="24"/>
+          <w:lang w:val="en-US"/>
+        </w:rPr>
+        <w:t>11:e</w:t>
+      </w:r>
+      <w:proofErr w:type="gramEnd"/>
+      <w:r>
+        <w:rPr>
+          <w:rFonts w:ascii="Times New Roman" w:eastAsia="Times New Roman" w:hAnsi="Times New Roman" w:cs="Times New Roman"/>
+          <w:sz w:val="24"/>
+          <w:szCs w:val="24"/>
+          <w:lang w:val="en-US"/>
+        </w:rPr>
+        <w:t>06287.</w:t>
       </w:r>
     </w:p>
     <w:p>
@@ -868,27 +1026,7 @@
           <w:szCs w:val="24"/>
           <w:lang w:val="en-US"/>
         </w:rPr>
-        <w:t xml:space="preserve">65. </w:t>
-      </w:r>
-      <w:proofErr w:type="spellStart"/>
-      <w:r>
-        <w:rPr>
-          <w:rFonts w:ascii="Times New Roman" w:eastAsia="Times New Roman" w:hAnsi="Times New Roman" w:cs="Times New Roman"/>
-          <w:sz w:val="24"/>
-          <w:szCs w:val="24"/>
-          <w:lang w:val="en-US"/>
-        </w:rPr>
-        <w:t>Mesaglio</w:t>
-      </w:r>
-      <w:proofErr w:type="spellEnd"/>
-      <w:r>
-        <w:rPr>
-          <w:rFonts w:ascii="Times New Roman" w:eastAsia="Times New Roman" w:hAnsi="Times New Roman" w:cs="Times New Roman"/>
-          <w:sz w:val="24"/>
-          <w:szCs w:val="24"/>
-          <w:lang w:val="en-US"/>
-        </w:rPr>
-        <w:t xml:space="preserve">, T., </w:t>
+        <w:t xml:space="preserve">69. Thompson, M. M., J. J. L. Rowley, A. G. B. Poore, and </w:t>
       </w:r>
       <w:r>
         <w:rPr>
@@ -908,7 +1046,48 @@
           <w:szCs w:val="24"/>
           <w:lang w:val="en-US"/>
         </w:rPr>
-        <w:t xml:space="preserve">, F. </w:t>
+        <w:t xml:space="preserve">. 2022. Citizen science reveals meteorological determinants of frog calling at a continental scale. </w:t>
+      </w:r>
+      <w:r>
+        <w:rPr>
+          <w:rFonts w:ascii="Times New Roman" w:eastAsia="Times New Roman" w:hAnsi="Times New Roman" w:cs="Times New Roman"/>
+          <w:i/>
+          <w:iCs/>
+          <w:sz w:val="24"/>
+          <w:szCs w:val="24"/>
+          <w:lang w:val="en-US"/>
+        </w:rPr>
+        <w:t>Diversity and Distributions</w:t>
+      </w:r>
+      <w:r>
+        <w:rPr>
+          <w:rFonts w:ascii="Times New Roman" w:eastAsia="Times New Roman" w:hAnsi="Times New Roman" w:cs="Times New Roman"/>
+          <w:sz w:val="24"/>
+          <w:szCs w:val="24"/>
+          <w:lang w:val="en-US"/>
+        </w:rPr>
+        <w:t xml:space="preserve"> 28:2375-2387.</w:t>
+      </w:r>
+    </w:p>
+    <w:p>
+      <w:pPr>
+        <w:spacing w:after="0" w:line="240" w:lineRule="auto"/>
+        <w:ind w:left="709" w:hanging="720"/>
+        <w:rPr>
+          <w:rFonts w:ascii="Times New Roman" w:eastAsia="Times New Roman" w:hAnsi="Times New Roman" w:cs="Times New Roman"/>
+          <w:sz w:val="24"/>
+          <w:szCs w:val="24"/>
+          <w:lang w:val="en-US"/>
+        </w:rPr>
+      </w:pPr>
+      <w:r>
+        <w:rPr>
+          <w:rFonts w:ascii="Times New Roman" w:eastAsia="Times New Roman" w:hAnsi="Times New Roman" w:cs="Times New Roman"/>
+          <w:sz w:val="24"/>
+          <w:szCs w:val="24"/>
+          <w:lang w:val="en-US"/>
+        </w:rPr>
+        <w:t xml:space="preserve">68. </w:t>
       </w:r>
       <w:proofErr w:type="spellStart"/>
       <w:r>
@@ -918,7 +1097,7 @@
           <w:szCs w:val="24"/>
           <w:lang w:val="en-US"/>
         </w:rPr>
-        <w:t>Samonte</w:t>
+        <w:t>Gorta</w:t>
       </w:r>
       <w:proofErr w:type="spellEnd"/>
       <w:r>
@@ -928,146 +1107,7 @@
           <w:szCs w:val="24"/>
           <w:lang w:val="en-US"/>
         </w:rPr>
-        <w:t xml:space="preserve">, S. B. Z. </w:t>
-      </w:r>
-      <w:proofErr w:type="spellStart"/>
-      <w:r>
-        <w:rPr>
-          <w:rFonts w:ascii="Times New Roman" w:eastAsia="Times New Roman" w:hAnsi="Times New Roman" w:cs="Times New Roman"/>
-          <w:sz w:val="24"/>
-          <w:szCs w:val="24"/>
-          <w:lang w:val="en-US"/>
-        </w:rPr>
-        <w:t>Gorta</w:t>
-      </w:r>
-      <w:proofErr w:type="spellEnd"/>
-      <w:r>
-        <w:rPr>
-          <w:rFonts w:ascii="Times New Roman" w:eastAsia="Times New Roman" w:hAnsi="Times New Roman" w:cs="Times New Roman"/>
-          <w:sz w:val="24"/>
-          <w:szCs w:val="24"/>
-          <w:lang w:val="en-US"/>
-        </w:rPr>
-        <w:t xml:space="preserve">, and W. K. Cornwell. 2022. </w:t>
-      </w:r>
-      <w:r>
-        <w:rPr>
-          <w:rFonts w:ascii="Times New Roman" w:eastAsia="Times New Roman" w:hAnsi="Times New Roman" w:cs="Times New Roman"/>
-          <w:sz w:val="24"/>
-          <w:szCs w:val="24"/>
-          <w:lang w:val="en-US"/>
-        </w:rPr>
-        <w:t>Recognition and completeness: two key metrics for judging the utility of citizen science data</w:t>
-      </w:r>
-      <w:r>
-        <w:rPr>
-          <w:rFonts w:ascii="Times New Roman" w:eastAsia="Times New Roman" w:hAnsi="Times New Roman" w:cs="Times New Roman"/>
-          <w:sz w:val="24"/>
-          <w:szCs w:val="24"/>
-          <w:lang w:val="en-US"/>
-        </w:rPr>
-        <w:t xml:space="preserve">. </w:t>
-      </w:r>
-      <w:r>
-        <w:rPr>
-          <w:rFonts w:ascii="Times New Roman" w:eastAsia="Times New Roman" w:hAnsi="Times New Roman" w:cs="Times New Roman"/>
-          <w:i/>
-          <w:iCs/>
-          <w:sz w:val="24"/>
-          <w:szCs w:val="24"/>
-          <w:lang w:val="en-US"/>
-        </w:rPr>
-        <w:t>Frontiers in Ecology &amp; the Environment</w:t>
-      </w:r>
-      <w:r>
-        <w:rPr>
-          <w:rFonts w:ascii="Times New Roman" w:eastAsia="Times New Roman" w:hAnsi="Times New Roman" w:cs="Times New Roman"/>
-          <w:sz w:val="24"/>
-          <w:szCs w:val="24"/>
-          <w:lang w:val="en-US"/>
-        </w:rPr>
-        <w:t xml:space="preserve">. </w:t>
-      </w:r>
-      <w:r>
-        <w:rPr>
-          <w:rFonts w:ascii="Times New Roman" w:eastAsia="Times New Roman" w:hAnsi="Times New Roman" w:cs="Times New Roman"/>
-          <w:i/>
-          <w:iCs/>
-          <w:sz w:val="24"/>
-          <w:szCs w:val="24"/>
-          <w:lang w:val="en-US"/>
-        </w:rPr>
-        <w:t>In press</w:t>
-      </w:r>
-      <w:r>
-        <w:rPr>
-          <w:rFonts w:ascii="Times New Roman" w:eastAsia="Times New Roman" w:hAnsi="Times New Roman" w:cs="Times New Roman"/>
-          <w:sz w:val="24"/>
-          <w:szCs w:val="24"/>
-          <w:lang w:val="en-US"/>
-        </w:rPr>
-        <w:t>.</w:t>
-      </w:r>
-    </w:p>
-    <w:p>
-      <w:pPr>
-        <w:spacing w:after="0" w:line="240" w:lineRule="auto"/>
-        <w:ind w:left="709" w:hanging="720"/>
-        <w:rPr>
-          <w:rFonts w:ascii="Times New Roman" w:eastAsia="Times New Roman" w:hAnsi="Times New Roman" w:cs="Times New Roman"/>
-          <w:sz w:val="24"/>
-          <w:szCs w:val="24"/>
-          <w:lang w:val="en-US"/>
-        </w:rPr>
-      </w:pPr>
-      <w:r>
-        <w:rPr>
-          <w:rFonts w:ascii="Times New Roman" w:eastAsia="Times New Roman" w:hAnsi="Times New Roman" w:cs="Times New Roman"/>
-          <w:sz w:val="24"/>
-          <w:szCs w:val="24"/>
-          <w:lang w:val="en-US"/>
-        </w:rPr>
-        <w:t xml:space="preserve">64. </w:t>
-      </w:r>
-      <w:proofErr w:type="spellStart"/>
-      <w:r>
-        <w:rPr>
-          <w:rFonts w:ascii="Times New Roman" w:eastAsia="Times New Roman" w:hAnsi="Times New Roman" w:cs="Times New Roman"/>
-          <w:sz w:val="24"/>
-          <w:szCs w:val="24"/>
-          <w:lang w:val="en-US"/>
-        </w:rPr>
-        <w:t>Spake</w:t>
-      </w:r>
-      <w:proofErr w:type="spellEnd"/>
-      <w:r>
-        <w:rPr>
-          <w:rFonts w:ascii="Times New Roman" w:eastAsia="Times New Roman" w:hAnsi="Times New Roman" w:cs="Times New Roman"/>
-          <w:sz w:val="24"/>
-          <w:szCs w:val="24"/>
-          <w:lang w:val="en-US"/>
-        </w:rPr>
-        <w:t xml:space="preserve">, R., M. P. Barajas-Barbosa, S. A. </w:t>
-      </w:r>
-      <w:proofErr w:type="spellStart"/>
-      <w:r>
-        <w:rPr>
-          <w:rFonts w:ascii="Times New Roman" w:eastAsia="Times New Roman" w:hAnsi="Times New Roman" w:cs="Times New Roman"/>
-          <w:sz w:val="24"/>
-          <w:szCs w:val="24"/>
-          <w:lang w:val="en-US"/>
-        </w:rPr>
-        <w:t>Blowes</w:t>
-      </w:r>
-      <w:proofErr w:type="spellEnd"/>
-      <w:r>
-        <w:rPr>
-          <w:rFonts w:ascii="Times New Roman" w:eastAsia="Times New Roman" w:hAnsi="Times New Roman" w:cs="Times New Roman"/>
-          <w:sz w:val="24"/>
-          <w:szCs w:val="24"/>
-          <w:lang w:val="en-US"/>
-        </w:rPr>
-        <w:t xml:space="preserve">, D. E. Bowler, </w:t>
+        <w:t xml:space="preserve">, S. B. Z., </w:t>
       </w:r>
       <w:r>
         <w:rPr>
@@ -1087,7 +1127,7 @@
           <w:szCs w:val="24"/>
           <w:lang w:val="en-US"/>
         </w:rPr>
-        <w:t xml:space="preserve">, M. </w:t>
+        <w:t xml:space="preserve">, R. D. </w:t>
       </w:r>
       <w:proofErr w:type="spellStart"/>
       <w:r>
@@ -1097,7 +1137,7 @@
           <w:szCs w:val="24"/>
           <w:lang w:val="en-US"/>
         </w:rPr>
-        <w:t>Garbowski</w:t>
+        <w:t>Pedler</w:t>
       </w:r>
       <w:proofErr w:type="spellEnd"/>
       <w:r>
@@ -1107,67 +1147,7 @@
           <w:szCs w:val="24"/>
           <w:lang w:val="en-US"/>
         </w:rPr>
-        <w:t xml:space="preserve">, S. D. </w:t>
-      </w:r>
-      <w:proofErr w:type="spellStart"/>
-      <w:r>
-        <w:rPr>
-          <w:rFonts w:ascii="Times New Roman" w:eastAsia="Times New Roman" w:hAnsi="Times New Roman" w:cs="Times New Roman"/>
-          <w:sz w:val="24"/>
-          <w:szCs w:val="24"/>
-          <w:lang w:val="en-US"/>
-        </w:rPr>
-        <w:t>Jurburg</w:t>
-      </w:r>
-      <w:proofErr w:type="spellEnd"/>
-      <w:r>
-        <w:rPr>
-          <w:rFonts w:ascii="Times New Roman" w:eastAsia="Times New Roman" w:hAnsi="Times New Roman" w:cs="Times New Roman"/>
-          <w:sz w:val="24"/>
-          <w:szCs w:val="24"/>
-          <w:lang w:val="en-US"/>
-        </w:rPr>
-        <w:t xml:space="preserve">, R. van Klink, L. </w:t>
-      </w:r>
-      <w:proofErr w:type="spellStart"/>
-      <w:r>
-        <w:rPr>
-          <w:rFonts w:ascii="Times New Roman" w:eastAsia="Times New Roman" w:hAnsi="Times New Roman" w:cs="Times New Roman"/>
-          <w:sz w:val="24"/>
-          <w:szCs w:val="24"/>
-          <w:lang w:val="en-US"/>
-        </w:rPr>
-        <w:t>Korrel</w:t>
-      </w:r>
-      <w:proofErr w:type="spellEnd"/>
-      <w:r>
-        <w:rPr>
-          <w:rFonts w:ascii="Times New Roman" w:eastAsia="Times New Roman" w:hAnsi="Times New Roman" w:cs="Times New Roman"/>
-          <w:sz w:val="24"/>
-          <w:szCs w:val="24"/>
-          <w:lang w:val="en-US"/>
-        </w:rPr>
-        <w:t xml:space="preserve">, E. Ladouceur, R. </w:t>
-      </w:r>
-      <w:proofErr w:type="spellStart"/>
-      <w:r>
-        <w:rPr>
-          <w:rFonts w:ascii="Times New Roman" w:eastAsia="Times New Roman" w:hAnsi="Times New Roman" w:cs="Times New Roman"/>
-          <w:sz w:val="24"/>
-          <w:szCs w:val="24"/>
-          <w:lang w:val="en-US"/>
-        </w:rPr>
-        <w:t>Rozzi</w:t>
-      </w:r>
-      <w:proofErr w:type="spellEnd"/>
-      <w:r>
-        <w:rPr>
-          <w:rFonts w:ascii="Times New Roman" w:eastAsia="Times New Roman" w:hAnsi="Times New Roman" w:cs="Times New Roman"/>
-          <w:sz w:val="24"/>
-          <w:szCs w:val="24"/>
-          <w:lang w:val="en-US"/>
-        </w:rPr>
-        <w:t xml:space="preserve">, D. S. Viana, W. Xu, and J. M. Chase. 2022. Detecting thresholds of ecological change in the Anthropocene. </w:t>
+        <w:t xml:space="preserve">, J. L. Read, R. S. West, and R. T. Kingsford. 2022. Habitat associations of dryland avian communities during an extended dry period. </w:t>
       </w:r>
       <w:r>
         <w:rPr>
@@ -1178,491 +1158,16 @@
           <w:szCs w:val="24"/>
           <w:lang w:val="en-US"/>
         </w:rPr>
-        <w:t>Annual Reviews of Environment and Resources</w:t>
-      </w:r>
-      <w:r>
-        <w:rPr>
-          <w:rFonts w:ascii="Times New Roman" w:eastAsia="Times New Roman" w:hAnsi="Times New Roman" w:cs="Times New Roman"/>
-          <w:sz w:val="24"/>
-          <w:szCs w:val="24"/>
-          <w:lang w:val="en-US"/>
-        </w:rPr>
-        <w:t xml:space="preserve">. </w:t>
-      </w:r>
-      <w:r>
-        <w:rPr>
-          <w:rFonts w:ascii="Times New Roman" w:eastAsia="Times New Roman" w:hAnsi="Times New Roman" w:cs="Times New Roman"/>
-          <w:i/>
-          <w:iCs/>
-          <w:sz w:val="24"/>
-          <w:szCs w:val="24"/>
-          <w:lang w:val="en-US"/>
-        </w:rPr>
-        <w:t>In press</w:t>
-      </w:r>
-      <w:r>
-        <w:rPr>
-          <w:rFonts w:ascii="Times New Roman" w:eastAsia="Times New Roman" w:hAnsi="Times New Roman" w:cs="Times New Roman"/>
-          <w:sz w:val="24"/>
-          <w:szCs w:val="24"/>
-          <w:lang w:val="en-US"/>
-        </w:rPr>
-        <w:t>.</w:t>
-      </w:r>
-    </w:p>
-    <w:p>
-      <w:pPr>
-        <w:spacing w:after="0" w:line="240" w:lineRule="auto"/>
-        <w:ind w:left="709" w:hanging="720"/>
-        <w:rPr>
-          <w:rFonts w:ascii="Times New Roman" w:eastAsia="Times New Roman" w:hAnsi="Times New Roman" w:cs="Times New Roman"/>
-          <w:sz w:val="24"/>
-          <w:szCs w:val="24"/>
-          <w:lang w:val="en-US"/>
-        </w:rPr>
-      </w:pPr>
-      <w:r>
-        <w:rPr>
-          <w:rFonts w:ascii="Times New Roman" w:eastAsia="Times New Roman" w:hAnsi="Times New Roman" w:cs="Times New Roman"/>
-          <w:sz w:val="24"/>
-          <w:szCs w:val="24"/>
-          <w:lang w:val="en-US"/>
-        </w:rPr>
-        <w:t xml:space="preserve">63. </w:t>
-      </w:r>
-      <w:r>
-        <w:rPr>
-          <w:rFonts w:ascii="Times New Roman" w:eastAsia="Times New Roman" w:hAnsi="Times New Roman" w:cs="Times New Roman"/>
-          <w:sz w:val="24"/>
-          <w:szCs w:val="24"/>
-          <w:lang w:val="en-US"/>
-        </w:rPr>
-        <w:t xml:space="preserve">Bowler, D. E., N. Bhandari, L. </w:t>
-      </w:r>
-      <w:proofErr w:type="spellStart"/>
-      <w:r>
-        <w:rPr>
-          <w:rFonts w:ascii="Times New Roman" w:eastAsia="Times New Roman" w:hAnsi="Times New Roman" w:cs="Times New Roman"/>
-          <w:sz w:val="24"/>
-          <w:szCs w:val="24"/>
-          <w:lang w:val="en-US"/>
-        </w:rPr>
-        <w:t>Repke</w:t>
-      </w:r>
-      <w:proofErr w:type="spellEnd"/>
-      <w:r>
-        <w:rPr>
-          <w:rFonts w:ascii="Times New Roman" w:eastAsia="Times New Roman" w:hAnsi="Times New Roman" w:cs="Times New Roman"/>
-          <w:sz w:val="24"/>
-          <w:szCs w:val="24"/>
-          <w:lang w:val="en-US"/>
-        </w:rPr>
-        <w:t xml:space="preserve">, C. </w:t>
-      </w:r>
-      <w:proofErr w:type="spellStart"/>
-      <w:r>
-        <w:rPr>
-          <w:rFonts w:ascii="Times New Roman" w:eastAsia="Times New Roman" w:hAnsi="Times New Roman" w:cs="Times New Roman"/>
-          <w:sz w:val="24"/>
-          <w:szCs w:val="24"/>
-          <w:lang w:val="en-US"/>
-        </w:rPr>
-        <w:t>Beuthner</w:t>
-      </w:r>
-      <w:proofErr w:type="spellEnd"/>
-      <w:r>
-        <w:rPr>
-          <w:rFonts w:ascii="Times New Roman" w:eastAsia="Times New Roman" w:hAnsi="Times New Roman" w:cs="Times New Roman"/>
-          <w:sz w:val="24"/>
-          <w:szCs w:val="24"/>
-          <w:lang w:val="en-US"/>
-        </w:rPr>
-        <w:t xml:space="preserve">, </w:t>
-      </w:r>
-      <w:r>
-        <w:rPr>
-          <w:rFonts w:ascii="Times New Roman" w:eastAsia="Times New Roman" w:hAnsi="Times New Roman" w:cs="Times New Roman"/>
-          <w:b/>
-          <w:bCs/>
-          <w:sz w:val="24"/>
-          <w:szCs w:val="24"/>
-          <w:lang w:val="en-US"/>
-        </w:rPr>
-        <w:t>C. T. Callaghan</w:t>
-      </w:r>
-      <w:r>
-        <w:rPr>
-          <w:rFonts w:ascii="Times New Roman" w:eastAsia="Times New Roman" w:hAnsi="Times New Roman" w:cs="Times New Roman"/>
-          <w:sz w:val="24"/>
-          <w:szCs w:val="24"/>
-          <w:lang w:val="en-US"/>
-        </w:rPr>
-        <w:t xml:space="preserve">, D. </w:t>
-      </w:r>
-      <w:proofErr w:type="spellStart"/>
-      <w:r>
-        <w:rPr>
-          <w:rFonts w:ascii="Times New Roman" w:eastAsia="Times New Roman" w:hAnsi="Times New Roman" w:cs="Times New Roman"/>
-          <w:sz w:val="24"/>
-          <w:szCs w:val="24"/>
-          <w:lang w:val="en-US"/>
-        </w:rPr>
-        <w:t>Eichenberg</w:t>
-      </w:r>
-      <w:proofErr w:type="spellEnd"/>
-      <w:r>
-        <w:rPr>
-          <w:rFonts w:ascii="Times New Roman" w:eastAsia="Times New Roman" w:hAnsi="Times New Roman" w:cs="Times New Roman"/>
-          <w:sz w:val="24"/>
-          <w:szCs w:val="24"/>
-          <w:lang w:val="en-US"/>
-        </w:rPr>
-        <w:t xml:space="preserve">, K. Henle, R. </w:t>
-      </w:r>
-      <w:proofErr w:type="spellStart"/>
-      <w:r>
-        <w:rPr>
-          <w:rFonts w:ascii="Times New Roman" w:eastAsia="Times New Roman" w:hAnsi="Times New Roman" w:cs="Times New Roman"/>
-          <w:sz w:val="24"/>
-          <w:szCs w:val="24"/>
-          <w:lang w:val="en-US"/>
-        </w:rPr>
-        <w:t>Klenke</w:t>
-      </w:r>
-      <w:proofErr w:type="spellEnd"/>
-      <w:r>
-        <w:rPr>
-          <w:rFonts w:ascii="Times New Roman" w:eastAsia="Times New Roman" w:hAnsi="Times New Roman" w:cs="Times New Roman"/>
-          <w:sz w:val="24"/>
-          <w:szCs w:val="24"/>
-          <w:lang w:val="en-US"/>
-        </w:rPr>
-        <w:t xml:space="preserve">, A. Richter, F. Jansen, H. </w:t>
-      </w:r>
-      <w:proofErr w:type="spellStart"/>
-      <w:r>
-        <w:rPr>
-          <w:rFonts w:ascii="Times New Roman" w:eastAsia="Times New Roman" w:hAnsi="Times New Roman" w:cs="Times New Roman"/>
-          <w:sz w:val="24"/>
-          <w:szCs w:val="24"/>
-          <w:lang w:val="en-US"/>
-        </w:rPr>
-        <w:t>Bruelheide</w:t>
-      </w:r>
-      <w:proofErr w:type="spellEnd"/>
-      <w:r>
-        <w:rPr>
-          <w:rFonts w:ascii="Times New Roman" w:eastAsia="Times New Roman" w:hAnsi="Times New Roman" w:cs="Times New Roman"/>
-          <w:sz w:val="24"/>
-          <w:szCs w:val="24"/>
-          <w:lang w:val="en-US"/>
-        </w:rPr>
-        <w:t xml:space="preserve">, and A. Bonn. 2022. Decision-making of citizen scientists when recording species observations. </w:t>
-      </w:r>
-      <w:r>
-        <w:rPr>
-          <w:rFonts w:ascii="Times New Roman" w:eastAsia="Times New Roman" w:hAnsi="Times New Roman" w:cs="Times New Roman"/>
-          <w:i/>
-          <w:iCs/>
-          <w:sz w:val="24"/>
-          <w:szCs w:val="24"/>
-          <w:lang w:val="en-US"/>
-        </w:rPr>
-        <w:t>Scientific Reports</w:t>
-      </w:r>
-      <w:r>
-        <w:rPr>
-          <w:rFonts w:ascii="Times New Roman" w:eastAsia="Times New Roman" w:hAnsi="Times New Roman" w:cs="Times New Roman"/>
-          <w:sz w:val="24"/>
-          <w:szCs w:val="24"/>
-          <w:lang w:val="en-US"/>
-        </w:rPr>
-        <w:t xml:space="preserve"> 12:11069.</w:t>
-      </w:r>
-    </w:p>
-    <w:p>
-      <w:pPr>
-        <w:spacing w:after="0" w:line="240" w:lineRule="auto"/>
-        <w:ind w:left="709" w:hanging="720"/>
-        <w:rPr>
-          <w:rFonts w:ascii="Times New Roman" w:eastAsia="Times New Roman" w:hAnsi="Times New Roman" w:cs="Times New Roman"/>
-          <w:sz w:val="24"/>
-          <w:szCs w:val="24"/>
-          <w:lang w:val="en-US"/>
-        </w:rPr>
-      </w:pPr>
-      <w:r>
-        <w:rPr>
-          <w:rFonts w:ascii="Times New Roman" w:eastAsia="Times New Roman" w:hAnsi="Times New Roman" w:cs="Times New Roman"/>
-          <w:sz w:val="24"/>
-          <w:szCs w:val="24"/>
-          <w:lang w:val="en-US"/>
-        </w:rPr>
-        <w:t xml:space="preserve">62. </w:t>
-      </w:r>
-      <w:r>
-        <w:rPr>
-          <w:rFonts w:ascii="Times New Roman" w:eastAsia="Times New Roman" w:hAnsi="Times New Roman" w:cs="Times New Roman"/>
-          <w:sz w:val="24"/>
-          <w:szCs w:val="24"/>
-          <w:lang w:val="en-US"/>
-        </w:rPr>
-        <w:t xml:space="preserve">Bowler, D. E., </w:t>
-      </w:r>
-      <w:r>
-        <w:rPr>
-          <w:rFonts w:ascii="Times New Roman" w:eastAsia="Times New Roman" w:hAnsi="Times New Roman" w:cs="Times New Roman"/>
-          <w:b/>
-          <w:bCs/>
-          <w:sz w:val="24"/>
-          <w:szCs w:val="24"/>
-          <w:lang w:val="en-US"/>
-        </w:rPr>
-        <w:t>C. T. Callaghan</w:t>
-      </w:r>
-      <w:r>
-        <w:rPr>
-          <w:rFonts w:ascii="Times New Roman" w:eastAsia="Times New Roman" w:hAnsi="Times New Roman" w:cs="Times New Roman"/>
-          <w:sz w:val="24"/>
-          <w:szCs w:val="24"/>
-          <w:lang w:val="en-US"/>
-        </w:rPr>
-        <w:t xml:space="preserve">, N. </w:t>
-      </w:r>
-      <w:r>
-        <w:rPr>
-          <w:rFonts w:ascii="Times New Roman" w:eastAsia="Times New Roman" w:hAnsi="Times New Roman" w:cs="Times New Roman"/>
-          <w:sz w:val="24"/>
-          <w:szCs w:val="24"/>
-          <w:lang w:val="en-US"/>
-        </w:rPr>
-        <w:t xml:space="preserve">Bhandari, </w:t>
-      </w:r>
-      <w:r>
-        <w:rPr>
-          <w:rFonts w:ascii="Times New Roman" w:eastAsia="Times New Roman" w:hAnsi="Times New Roman" w:cs="Times New Roman"/>
-          <w:sz w:val="24"/>
-          <w:szCs w:val="24"/>
-          <w:lang w:val="en-US"/>
-        </w:rPr>
-        <w:t xml:space="preserve">K. </w:t>
-      </w:r>
-      <w:r>
-        <w:rPr>
-          <w:rFonts w:ascii="Times New Roman" w:eastAsia="Times New Roman" w:hAnsi="Times New Roman" w:cs="Times New Roman"/>
-          <w:sz w:val="24"/>
-          <w:szCs w:val="24"/>
-          <w:lang w:val="en-US"/>
-        </w:rPr>
-        <w:t xml:space="preserve">Henle, </w:t>
-      </w:r>
-      <w:r>
-        <w:rPr>
-          <w:rFonts w:ascii="Times New Roman" w:eastAsia="Times New Roman" w:hAnsi="Times New Roman" w:cs="Times New Roman"/>
-          <w:sz w:val="24"/>
-          <w:szCs w:val="24"/>
-          <w:lang w:val="en-US"/>
-        </w:rPr>
-        <w:t xml:space="preserve">B. </w:t>
-      </w:r>
-      <w:r>
-        <w:rPr>
-          <w:rFonts w:ascii="Times New Roman" w:eastAsia="Times New Roman" w:hAnsi="Times New Roman" w:cs="Times New Roman"/>
-          <w:sz w:val="24"/>
-          <w:szCs w:val="24"/>
-          <w:lang w:val="en-US"/>
-        </w:rPr>
-        <w:t xml:space="preserve">Barth, </w:t>
-      </w:r>
-      <w:r>
-        <w:rPr>
-          <w:rFonts w:ascii="Times New Roman" w:eastAsia="Times New Roman" w:hAnsi="Times New Roman" w:cs="Times New Roman"/>
-          <w:sz w:val="24"/>
-          <w:szCs w:val="24"/>
-          <w:lang w:val="en-US"/>
-        </w:rPr>
-        <w:t xml:space="preserve">C. </w:t>
-      </w:r>
-      <w:proofErr w:type="spellStart"/>
-      <w:r>
-        <w:rPr>
-          <w:rFonts w:ascii="Times New Roman" w:eastAsia="Times New Roman" w:hAnsi="Times New Roman" w:cs="Times New Roman"/>
-          <w:sz w:val="24"/>
-          <w:szCs w:val="24"/>
-          <w:lang w:val="en-US"/>
-        </w:rPr>
-        <w:t>Koppitz</w:t>
-      </w:r>
-      <w:proofErr w:type="spellEnd"/>
-      <w:r>
-        <w:rPr>
-          <w:rFonts w:ascii="Times New Roman" w:eastAsia="Times New Roman" w:hAnsi="Times New Roman" w:cs="Times New Roman"/>
-          <w:sz w:val="24"/>
-          <w:szCs w:val="24"/>
-          <w:lang w:val="en-US"/>
-        </w:rPr>
-        <w:t xml:space="preserve">, </w:t>
-      </w:r>
-      <w:r>
-        <w:rPr>
-          <w:rFonts w:ascii="Times New Roman" w:eastAsia="Times New Roman" w:hAnsi="Times New Roman" w:cs="Times New Roman"/>
-          <w:sz w:val="24"/>
-          <w:szCs w:val="24"/>
-          <w:lang w:val="en-US"/>
-        </w:rPr>
-        <w:t xml:space="preserve">R. </w:t>
-      </w:r>
-      <w:proofErr w:type="spellStart"/>
-      <w:r>
-        <w:rPr>
-          <w:rFonts w:ascii="Times New Roman" w:eastAsia="Times New Roman" w:hAnsi="Times New Roman" w:cs="Times New Roman"/>
-          <w:sz w:val="24"/>
-          <w:szCs w:val="24"/>
-          <w:lang w:val="en-US"/>
-        </w:rPr>
-        <w:t>Klenke</w:t>
-      </w:r>
-      <w:proofErr w:type="spellEnd"/>
-      <w:r>
-        <w:rPr>
-          <w:rFonts w:ascii="Times New Roman" w:eastAsia="Times New Roman" w:hAnsi="Times New Roman" w:cs="Times New Roman"/>
-          <w:sz w:val="24"/>
-          <w:szCs w:val="24"/>
-          <w:lang w:val="en-US"/>
-        </w:rPr>
-        <w:t xml:space="preserve">, </w:t>
-      </w:r>
-      <w:r>
-        <w:rPr>
-          <w:rFonts w:ascii="Times New Roman" w:eastAsia="Times New Roman" w:hAnsi="Times New Roman" w:cs="Times New Roman"/>
-          <w:sz w:val="24"/>
-          <w:szCs w:val="24"/>
-          <w:lang w:val="en-US"/>
-        </w:rPr>
-        <w:t xml:space="preserve">M. </w:t>
-      </w:r>
-      <w:r>
-        <w:rPr>
-          <w:rFonts w:ascii="Times New Roman" w:eastAsia="Times New Roman" w:hAnsi="Times New Roman" w:cs="Times New Roman"/>
-          <w:sz w:val="24"/>
-          <w:szCs w:val="24"/>
-          <w:lang w:val="en-US"/>
-        </w:rPr>
-        <w:t xml:space="preserve">Winter, </w:t>
-      </w:r>
-      <w:r>
-        <w:rPr>
-          <w:rFonts w:ascii="Times New Roman" w:eastAsia="Times New Roman" w:hAnsi="Times New Roman" w:cs="Times New Roman"/>
-          <w:sz w:val="24"/>
-          <w:szCs w:val="24"/>
-          <w:lang w:val="en-US"/>
-        </w:rPr>
-        <w:t xml:space="preserve">F. </w:t>
-      </w:r>
-      <w:r>
-        <w:rPr>
-          <w:rFonts w:ascii="Times New Roman" w:eastAsia="Times New Roman" w:hAnsi="Times New Roman" w:cs="Times New Roman"/>
-          <w:sz w:val="24"/>
-          <w:szCs w:val="24"/>
-          <w:lang w:val="en-US"/>
-        </w:rPr>
-        <w:t xml:space="preserve">Jansen, </w:t>
-      </w:r>
-      <w:r>
-        <w:rPr>
-          <w:rFonts w:ascii="Times New Roman" w:eastAsia="Times New Roman" w:hAnsi="Times New Roman" w:cs="Times New Roman"/>
-          <w:sz w:val="24"/>
-          <w:szCs w:val="24"/>
-          <w:lang w:val="en-US"/>
-        </w:rPr>
-        <w:t xml:space="preserve">H. </w:t>
-      </w:r>
-      <w:proofErr w:type="spellStart"/>
-      <w:r>
-        <w:rPr>
-          <w:rFonts w:ascii="Times New Roman" w:eastAsia="Times New Roman" w:hAnsi="Times New Roman" w:cs="Times New Roman"/>
-          <w:sz w:val="24"/>
-          <w:szCs w:val="24"/>
-          <w:lang w:val="en-US"/>
-        </w:rPr>
-        <w:t>Bruelheide</w:t>
-      </w:r>
-      <w:proofErr w:type="spellEnd"/>
-      <w:r>
-        <w:rPr>
-          <w:rFonts w:ascii="Times New Roman" w:eastAsia="Times New Roman" w:hAnsi="Times New Roman" w:cs="Times New Roman"/>
-          <w:sz w:val="24"/>
-          <w:szCs w:val="24"/>
-          <w:lang w:val="en-US"/>
-        </w:rPr>
-        <w:t xml:space="preserve">, </w:t>
-      </w:r>
-      <w:r>
-        <w:rPr>
-          <w:rFonts w:ascii="Times New Roman" w:eastAsia="Times New Roman" w:hAnsi="Times New Roman" w:cs="Times New Roman"/>
-          <w:sz w:val="24"/>
-          <w:szCs w:val="24"/>
-          <w:lang w:val="en-US"/>
-        </w:rPr>
-        <w:t>and A.</w:t>
-      </w:r>
-      <w:r>
-        <w:rPr>
-          <w:rFonts w:ascii="Times New Roman" w:eastAsia="Times New Roman" w:hAnsi="Times New Roman" w:cs="Times New Roman"/>
-          <w:sz w:val="24"/>
-          <w:szCs w:val="24"/>
-          <w:lang w:val="en-US"/>
-        </w:rPr>
-        <w:t xml:space="preserve"> Bonn</w:t>
-      </w:r>
-      <w:r>
-        <w:rPr>
-          <w:rFonts w:ascii="Times New Roman" w:eastAsia="Times New Roman" w:hAnsi="Times New Roman" w:cs="Times New Roman"/>
-          <w:sz w:val="24"/>
-          <w:szCs w:val="24"/>
-          <w:lang w:val="en-US"/>
-        </w:rPr>
-        <w:t>. 2022</w:t>
-      </w:r>
-      <w:r>
-        <w:rPr>
-          <w:rFonts w:ascii="Times New Roman" w:eastAsia="Times New Roman" w:hAnsi="Times New Roman" w:cs="Times New Roman"/>
-          <w:sz w:val="24"/>
-          <w:szCs w:val="24"/>
-          <w:lang w:val="en-US"/>
-        </w:rPr>
-        <w:t>.</w:t>
-      </w:r>
-      <w:r>
-        <w:rPr>
-          <w:rFonts w:ascii="Times New Roman" w:eastAsia="Times New Roman" w:hAnsi="Times New Roman" w:cs="Times New Roman"/>
-          <w:sz w:val="24"/>
-          <w:szCs w:val="24"/>
-          <w:lang w:val="en-US"/>
-        </w:rPr>
-        <w:t xml:space="preserve"> Temporal trends in the spatial bias of species occurrence records. </w:t>
-      </w:r>
-      <w:proofErr w:type="spellStart"/>
-      <w:r>
-        <w:rPr>
-          <w:rFonts w:ascii="Times New Roman" w:eastAsia="Times New Roman" w:hAnsi="Times New Roman" w:cs="Times New Roman"/>
-          <w:i/>
-          <w:iCs/>
-          <w:sz w:val="24"/>
-          <w:szCs w:val="24"/>
-          <w:lang w:val="en-US"/>
-        </w:rPr>
-        <w:t>Ecography</w:t>
-      </w:r>
-      <w:proofErr w:type="spellEnd"/>
-      <w:r>
-        <w:rPr>
-          <w:rFonts w:ascii="Times New Roman" w:eastAsia="Times New Roman" w:hAnsi="Times New Roman" w:cs="Times New Roman"/>
-          <w:sz w:val="24"/>
-          <w:szCs w:val="24"/>
-          <w:lang w:val="en-US"/>
-        </w:rPr>
-        <w:t xml:space="preserve"> Early view: </w:t>
+        <w:t>Austral Ecology Early View</w:t>
+      </w:r>
+      <w:r>
+        <w:rPr>
+          <w:rFonts w:ascii="Times New Roman" w:eastAsia="Times New Roman" w:hAnsi="Times New Roman" w:cs="Times New Roman"/>
+          <w:sz w:val="24"/>
+          <w:szCs w:val="24"/>
+          <w:lang w:val="en-US"/>
+        </w:rPr>
+        <w:t xml:space="preserve">: </w:t>
       </w:r>
       <w:hyperlink r:id="rId8" w:history="1">
         <w:r>
@@ -1673,7 +1178,7 @@
             <w:szCs w:val="24"/>
             <w:lang w:val="en-US"/>
           </w:rPr>
-          <w:t>https://doi.org/10.1111/ecog.06219</w:t>
+          <w:t>https://doi.org/10.1111/aec.13251</w:t>
         </w:r>
       </w:hyperlink>
       <w:r>
@@ -1704,17 +1209,27 @@
           <w:szCs w:val="24"/>
           <w:lang w:val="en-US"/>
         </w:rPr>
-        <w:lastRenderedPageBreak/>
-        <w:t xml:space="preserve">61. </w:t>
-      </w:r>
-      <w:r>
-        <w:rPr>
-          <w:rFonts w:ascii="Times New Roman" w:eastAsia="Times New Roman" w:hAnsi="Times New Roman" w:cs="Times New Roman"/>
-          <w:sz w:val="24"/>
-          <w:szCs w:val="24"/>
-          <w:lang w:val="en-US"/>
-        </w:rPr>
-        <w:t xml:space="preserve">Segar, J., </w:t>
+        <w:t xml:space="preserve">67. </w:t>
+      </w:r>
+      <w:proofErr w:type="spellStart"/>
+      <w:r>
+        <w:rPr>
+          <w:rFonts w:ascii="Times New Roman" w:eastAsia="Times New Roman" w:hAnsi="Times New Roman" w:cs="Times New Roman"/>
+          <w:sz w:val="24"/>
+          <w:szCs w:val="24"/>
+          <w:lang w:val="en-US"/>
+        </w:rPr>
+        <w:t>Spake</w:t>
+      </w:r>
+      <w:proofErr w:type="spellEnd"/>
+      <w:r>
+        <w:rPr>
+          <w:rFonts w:ascii="Times New Roman" w:eastAsia="Times New Roman" w:hAnsi="Times New Roman" w:cs="Times New Roman"/>
+          <w:sz w:val="24"/>
+          <w:szCs w:val="24"/>
+          <w:lang w:val="en-US"/>
+        </w:rPr>
+        <w:t xml:space="preserve">, R., R. E. O’Dea, S. Nakagawa, C. P. Doncaster, M. Ryo, </w:t>
       </w:r>
       <w:r>
         <w:rPr>
@@ -1734,47 +1249,7 @@
           <w:szCs w:val="24"/>
           <w:lang w:val="en-US"/>
         </w:rPr>
-        <w:t xml:space="preserve">, E. Ladouceur, J. N. </w:t>
-      </w:r>
-      <w:proofErr w:type="spellStart"/>
-      <w:r>
-        <w:rPr>
-          <w:rFonts w:ascii="Times New Roman" w:eastAsia="Times New Roman" w:hAnsi="Times New Roman" w:cs="Times New Roman"/>
-          <w:sz w:val="24"/>
-          <w:szCs w:val="24"/>
-          <w:lang w:val="en-US"/>
-        </w:rPr>
-        <w:t>Meya</w:t>
-      </w:r>
-      <w:proofErr w:type="spellEnd"/>
-      <w:r>
-        <w:rPr>
-          <w:rFonts w:ascii="Times New Roman" w:eastAsia="Times New Roman" w:hAnsi="Times New Roman" w:cs="Times New Roman"/>
-          <w:sz w:val="24"/>
-          <w:szCs w:val="24"/>
-          <w:lang w:val="en-US"/>
-        </w:rPr>
-        <w:t xml:space="preserve">, H. M. Pereira, A. Perino, and I. R. </w:t>
-      </w:r>
-      <w:proofErr w:type="spellStart"/>
-      <w:r>
-        <w:rPr>
-          <w:rFonts w:ascii="Times New Roman" w:eastAsia="Times New Roman" w:hAnsi="Times New Roman" w:cs="Times New Roman"/>
-          <w:sz w:val="24"/>
-          <w:szCs w:val="24"/>
-          <w:lang w:val="en-US"/>
-        </w:rPr>
-        <w:t>Staude</w:t>
-      </w:r>
-      <w:proofErr w:type="spellEnd"/>
-      <w:r>
-        <w:rPr>
-          <w:rFonts w:ascii="Times New Roman" w:eastAsia="Times New Roman" w:hAnsi="Times New Roman" w:cs="Times New Roman"/>
-          <w:sz w:val="24"/>
-          <w:szCs w:val="24"/>
-          <w:lang w:val="en-US"/>
-        </w:rPr>
-        <w:t xml:space="preserve">. 2022. Urban conservation gardening in the decade of restoration. </w:t>
+        <w:t xml:space="preserve">, and J. M. Bullock. 2022. Improving quantitative synthesis to achieve generality in ecology. </w:t>
       </w:r>
       <w:r>
         <w:rPr>
@@ -1785,16 +1260,16 @@
           <w:szCs w:val="24"/>
           <w:lang w:val="en-US"/>
         </w:rPr>
-        <w:t>Nature Sustainability</w:t>
-      </w:r>
-      <w:r>
-        <w:rPr>
-          <w:rFonts w:ascii="Times New Roman" w:eastAsia="Times New Roman" w:hAnsi="Times New Roman" w:cs="Times New Roman"/>
-          <w:sz w:val="24"/>
-          <w:szCs w:val="24"/>
-          <w:lang w:val="en-US"/>
-        </w:rPr>
-        <w:t xml:space="preserve"> Early view: </w:t>
+        <w:t>Nature Ecology &amp; Evolution Early View</w:t>
+      </w:r>
+      <w:r>
+        <w:rPr>
+          <w:rFonts w:ascii="Times New Roman" w:eastAsia="Times New Roman" w:hAnsi="Times New Roman" w:cs="Times New Roman"/>
+          <w:sz w:val="24"/>
+          <w:szCs w:val="24"/>
+          <w:lang w:val="en-US"/>
+        </w:rPr>
+        <w:t xml:space="preserve">: </w:t>
       </w:r>
       <w:hyperlink r:id="rId9" w:history="1">
         <w:r>
@@ -1805,7 +1280,7 @@
             <w:szCs w:val="24"/>
             <w:lang w:val="en-US"/>
           </w:rPr>
-          <w:t>https://doi.org/10.1038/s41893-022-00882-z</w:t>
+          <w:t>https://doi.org/10.1038/s41559-022-01891-z</w:t>
         </w:r>
       </w:hyperlink>
       <w:r>
@@ -1836,27 +1311,7 @@
           <w:szCs w:val="24"/>
           <w:lang w:val="en-US"/>
         </w:rPr>
-        <w:t xml:space="preserve">60. Roberts, C. J., A. </w:t>
-      </w:r>
-      <w:proofErr w:type="spellStart"/>
-      <w:r>
-        <w:rPr>
-          <w:rFonts w:ascii="Times New Roman" w:eastAsia="Times New Roman" w:hAnsi="Times New Roman" w:cs="Times New Roman"/>
-          <w:sz w:val="24"/>
-          <w:szCs w:val="24"/>
-          <w:lang w:val="en-US"/>
-        </w:rPr>
-        <w:t>Vergés</w:t>
-      </w:r>
-      <w:proofErr w:type="spellEnd"/>
-      <w:r>
-        <w:rPr>
-          <w:rFonts w:ascii="Times New Roman" w:eastAsia="Times New Roman" w:hAnsi="Times New Roman" w:cs="Times New Roman"/>
-          <w:sz w:val="24"/>
-          <w:szCs w:val="24"/>
-          <w:lang w:val="en-US"/>
-        </w:rPr>
-        <w:t xml:space="preserve">, </w:t>
+        <w:t xml:space="preserve">66. Liu, G., R. T. Kingsford, </w:t>
       </w:r>
       <w:r>
         <w:rPr>
@@ -1876,6 +1331,1051 @@
           <w:szCs w:val="24"/>
           <w:lang w:val="en-US"/>
         </w:rPr>
+        <w:t xml:space="preserve">, and J. J. L. Rowley. 2022. </w:t>
+      </w:r>
+      <w:r>
+        <w:rPr>
+          <w:rFonts w:ascii="Times New Roman" w:eastAsia="Times New Roman" w:hAnsi="Times New Roman" w:cs="Times New Roman"/>
+          <w:sz w:val="24"/>
+          <w:szCs w:val="24"/>
+          <w:lang w:val="en-US"/>
+        </w:rPr>
+        <w:t>Anthropogenic habitat modification alters calling phenology of frogs</w:t>
+      </w:r>
+      <w:r>
+        <w:rPr>
+          <w:rFonts w:ascii="Times New Roman" w:eastAsia="Times New Roman" w:hAnsi="Times New Roman" w:cs="Times New Roman"/>
+          <w:sz w:val="24"/>
+          <w:szCs w:val="24"/>
+          <w:lang w:val="en-US"/>
+        </w:rPr>
+        <w:t xml:space="preserve">. </w:t>
+      </w:r>
+      <w:r>
+        <w:rPr>
+          <w:rFonts w:ascii="Times New Roman" w:eastAsia="Times New Roman" w:hAnsi="Times New Roman" w:cs="Times New Roman"/>
+          <w:i/>
+          <w:iCs/>
+          <w:sz w:val="24"/>
+          <w:szCs w:val="24"/>
+          <w:lang w:val="en-US"/>
+        </w:rPr>
+        <w:t>Global Change Biology</w:t>
+      </w:r>
+      <w:r>
+        <w:rPr>
+          <w:rFonts w:ascii="Times New Roman" w:eastAsia="Times New Roman" w:hAnsi="Times New Roman" w:cs="Times New Roman"/>
+          <w:i/>
+          <w:iCs/>
+          <w:sz w:val="24"/>
+          <w:szCs w:val="24"/>
+          <w:lang w:val="en-US"/>
+        </w:rPr>
+        <w:t xml:space="preserve"> </w:t>
+      </w:r>
+      <w:r>
+        <w:rPr>
+          <w:rFonts w:ascii="Times New Roman" w:eastAsia="Times New Roman" w:hAnsi="Times New Roman" w:cs="Times New Roman"/>
+          <w:sz w:val="24"/>
+          <w:szCs w:val="24"/>
+          <w:lang w:val="en-US"/>
+        </w:rPr>
+        <w:t>28:6194-6208.</w:t>
+      </w:r>
+    </w:p>
+    <w:p>
+      <w:pPr>
+        <w:spacing w:after="0" w:line="240" w:lineRule="auto"/>
+        <w:ind w:left="709" w:hanging="720"/>
+        <w:rPr>
+          <w:rFonts w:ascii="Times New Roman" w:eastAsia="Times New Roman" w:hAnsi="Times New Roman" w:cs="Times New Roman"/>
+          <w:sz w:val="24"/>
+          <w:szCs w:val="24"/>
+          <w:lang w:val="en-US"/>
+        </w:rPr>
+      </w:pPr>
+      <w:r>
+        <w:rPr>
+          <w:rFonts w:ascii="Times New Roman" w:eastAsia="Times New Roman" w:hAnsi="Times New Roman" w:cs="Times New Roman"/>
+          <w:sz w:val="24"/>
+          <w:szCs w:val="24"/>
+          <w:lang w:val="en-US"/>
+        </w:rPr>
+        <w:lastRenderedPageBreak/>
+        <w:t xml:space="preserve">65. </w:t>
+      </w:r>
+      <w:proofErr w:type="spellStart"/>
+      <w:r>
+        <w:rPr>
+          <w:rFonts w:ascii="Times New Roman" w:eastAsia="Times New Roman" w:hAnsi="Times New Roman" w:cs="Times New Roman"/>
+          <w:sz w:val="24"/>
+          <w:szCs w:val="24"/>
+          <w:lang w:val="en-US"/>
+        </w:rPr>
+        <w:t>Mesaglio</w:t>
+      </w:r>
+      <w:proofErr w:type="spellEnd"/>
+      <w:r>
+        <w:rPr>
+          <w:rFonts w:ascii="Times New Roman" w:eastAsia="Times New Roman" w:hAnsi="Times New Roman" w:cs="Times New Roman"/>
+          <w:sz w:val="24"/>
+          <w:szCs w:val="24"/>
+          <w:lang w:val="en-US"/>
+        </w:rPr>
+        <w:t xml:space="preserve">, T., </w:t>
+      </w:r>
+      <w:r>
+        <w:rPr>
+          <w:rFonts w:ascii="Times New Roman" w:eastAsia="Times New Roman" w:hAnsi="Times New Roman" w:cs="Times New Roman"/>
+          <w:b/>
+          <w:bCs/>
+          <w:sz w:val="24"/>
+          <w:szCs w:val="24"/>
+          <w:lang w:val="en-US"/>
+        </w:rPr>
+        <w:t>C. T. Callaghan</w:t>
+      </w:r>
+      <w:r>
+        <w:rPr>
+          <w:rFonts w:ascii="Times New Roman" w:eastAsia="Times New Roman" w:hAnsi="Times New Roman" w:cs="Times New Roman"/>
+          <w:sz w:val="24"/>
+          <w:szCs w:val="24"/>
+          <w:lang w:val="en-US"/>
+        </w:rPr>
+        <w:t xml:space="preserve">, F. </w:t>
+      </w:r>
+      <w:proofErr w:type="spellStart"/>
+      <w:r>
+        <w:rPr>
+          <w:rFonts w:ascii="Times New Roman" w:eastAsia="Times New Roman" w:hAnsi="Times New Roman" w:cs="Times New Roman"/>
+          <w:sz w:val="24"/>
+          <w:szCs w:val="24"/>
+          <w:lang w:val="en-US"/>
+        </w:rPr>
+        <w:t>Samonte</w:t>
+      </w:r>
+      <w:proofErr w:type="spellEnd"/>
+      <w:r>
+        <w:rPr>
+          <w:rFonts w:ascii="Times New Roman" w:eastAsia="Times New Roman" w:hAnsi="Times New Roman" w:cs="Times New Roman"/>
+          <w:sz w:val="24"/>
+          <w:szCs w:val="24"/>
+          <w:lang w:val="en-US"/>
+        </w:rPr>
+        <w:t xml:space="preserve">, S. B. Z. </w:t>
+      </w:r>
+      <w:proofErr w:type="spellStart"/>
+      <w:r>
+        <w:rPr>
+          <w:rFonts w:ascii="Times New Roman" w:eastAsia="Times New Roman" w:hAnsi="Times New Roman" w:cs="Times New Roman"/>
+          <w:sz w:val="24"/>
+          <w:szCs w:val="24"/>
+          <w:lang w:val="en-US"/>
+        </w:rPr>
+        <w:t>Gorta</w:t>
+      </w:r>
+      <w:proofErr w:type="spellEnd"/>
+      <w:r>
+        <w:rPr>
+          <w:rFonts w:ascii="Times New Roman" w:eastAsia="Times New Roman" w:hAnsi="Times New Roman" w:cs="Times New Roman"/>
+          <w:sz w:val="24"/>
+          <w:szCs w:val="24"/>
+          <w:lang w:val="en-US"/>
+        </w:rPr>
+        <w:t xml:space="preserve">, and W. K. Cornwell. 2022. </w:t>
+      </w:r>
+      <w:r>
+        <w:rPr>
+          <w:rFonts w:ascii="Times New Roman" w:eastAsia="Times New Roman" w:hAnsi="Times New Roman" w:cs="Times New Roman"/>
+          <w:sz w:val="24"/>
+          <w:szCs w:val="24"/>
+          <w:lang w:val="en-US"/>
+        </w:rPr>
+        <w:t>Recognition and completeness: two key metrics for judging the utility of citizen science data</w:t>
+      </w:r>
+      <w:r>
+        <w:rPr>
+          <w:rFonts w:ascii="Times New Roman" w:eastAsia="Times New Roman" w:hAnsi="Times New Roman" w:cs="Times New Roman"/>
+          <w:sz w:val="24"/>
+          <w:szCs w:val="24"/>
+          <w:lang w:val="en-US"/>
+        </w:rPr>
+        <w:t xml:space="preserve">. </w:t>
+      </w:r>
+      <w:r>
+        <w:rPr>
+          <w:rFonts w:ascii="Times New Roman" w:eastAsia="Times New Roman" w:hAnsi="Times New Roman" w:cs="Times New Roman"/>
+          <w:i/>
+          <w:iCs/>
+          <w:sz w:val="24"/>
+          <w:szCs w:val="24"/>
+          <w:lang w:val="en-US"/>
+        </w:rPr>
+        <w:t>Frontiers in Ecology &amp; the Environment</w:t>
+      </w:r>
+      <w:r>
+        <w:rPr>
+          <w:rFonts w:ascii="Times New Roman" w:eastAsia="Times New Roman" w:hAnsi="Times New Roman" w:cs="Times New Roman"/>
+          <w:sz w:val="24"/>
+          <w:szCs w:val="24"/>
+          <w:lang w:val="en-US"/>
+        </w:rPr>
+        <w:t xml:space="preserve">. </w:t>
+      </w:r>
+      <w:r>
+        <w:rPr>
+          <w:rFonts w:ascii="Times New Roman" w:eastAsia="Times New Roman" w:hAnsi="Times New Roman" w:cs="Times New Roman"/>
+          <w:i/>
+          <w:iCs/>
+          <w:sz w:val="24"/>
+          <w:szCs w:val="24"/>
+          <w:lang w:val="en-US"/>
+        </w:rPr>
+        <w:t>In press</w:t>
+      </w:r>
+      <w:r>
+        <w:rPr>
+          <w:rFonts w:ascii="Times New Roman" w:eastAsia="Times New Roman" w:hAnsi="Times New Roman" w:cs="Times New Roman"/>
+          <w:sz w:val="24"/>
+          <w:szCs w:val="24"/>
+          <w:lang w:val="en-US"/>
+        </w:rPr>
+        <w:t>.</w:t>
+      </w:r>
+    </w:p>
+    <w:p>
+      <w:pPr>
+        <w:spacing w:after="0" w:line="240" w:lineRule="auto"/>
+        <w:ind w:left="709" w:hanging="720"/>
+        <w:rPr>
+          <w:rFonts w:ascii="Times New Roman" w:eastAsia="Times New Roman" w:hAnsi="Times New Roman" w:cs="Times New Roman"/>
+          <w:sz w:val="24"/>
+          <w:szCs w:val="24"/>
+          <w:lang w:val="en-US"/>
+        </w:rPr>
+      </w:pPr>
+      <w:r>
+        <w:rPr>
+          <w:rFonts w:ascii="Times New Roman" w:eastAsia="Times New Roman" w:hAnsi="Times New Roman" w:cs="Times New Roman"/>
+          <w:sz w:val="24"/>
+          <w:szCs w:val="24"/>
+          <w:lang w:val="en-US"/>
+        </w:rPr>
+        <w:t xml:space="preserve">64. </w:t>
+      </w:r>
+      <w:proofErr w:type="spellStart"/>
+      <w:r>
+        <w:rPr>
+          <w:rFonts w:ascii="Times New Roman" w:eastAsia="Times New Roman" w:hAnsi="Times New Roman" w:cs="Times New Roman"/>
+          <w:sz w:val="24"/>
+          <w:szCs w:val="24"/>
+          <w:lang w:val="en-US"/>
+        </w:rPr>
+        <w:t>Spake</w:t>
+      </w:r>
+      <w:proofErr w:type="spellEnd"/>
+      <w:r>
+        <w:rPr>
+          <w:rFonts w:ascii="Times New Roman" w:eastAsia="Times New Roman" w:hAnsi="Times New Roman" w:cs="Times New Roman"/>
+          <w:sz w:val="24"/>
+          <w:szCs w:val="24"/>
+          <w:lang w:val="en-US"/>
+        </w:rPr>
+        <w:t xml:space="preserve">, R., M. P. Barajas-Barbosa, S. A. </w:t>
+      </w:r>
+      <w:proofErr w:type="spellStart"/>
+      <w:r>
+        <w:rPr>
+          <w:rFonts w:ascii="Times New Roman" w:eastAsia="Times New Roman" w:hAnsi="Times New Roman" w:cs="Times New Roman"/>
+          <w:sz w:val="24"/>
+          <w:szCs w:val="24"/>
+          <w:lang w:val="en-US"/>
+        </w:rPr>
+        <w:t>Blowes</w:t>
+      </w:r>
+      <w:proofErr w:type="spellEnd"/>
+      <w:r>
+        <w:rPr>
+          <w:rFonts w:ascii="Times New Roman" w:eastAsia="Times New Roman" w:hAnsi="Times New Roman" w:cs="Times New Roman"/>
+          <w:sz w:val="24"/>
+          <w:szCs w:val="24"/>
+          <w:lang w:val="en-US"/>
+        </w:rPr>
+        <w:t xml:space="preserve">, D. E. Bowler, </w:t>
+      </w:r>
+      <w:r>
+        <w:rPr>
+          <w:rFonts w:ascii="Times New Roman" w:eastAsia="Times New Roman" w:hAnsi="Times New Roman" w:cs="Times New Roman"/>
+          <w:b/>
+          <w:bCs/>
+          <w:sz w:val="24"/>
+          <w:szCs w:val="24"/>
+          <w:lang w:val="en-US"/>
+        </w:rPr>
+        <w:t>C. T. Callaghan</w:t>
+      </w:r>
+      <w:r>
+        <w:rPr>
+          <w:rFonts w:ascii="Times New Roman" w:eastAsia="Times New Roman" w:hAnsi="Times New Roman" w:cs="Times New Roman"/>
+          <w:sz w:val="24"/>
+          <w:szCs w:val="24"/>
+          <w:lang w:val="en-US"/>
+        </w:rPr>
+        <w:t xml:space="preserve">, M. </w:t>
+      </w:r>
+      <w:proofErr w:type="spellStart"/>
+      <w:r>
+        <w:rPr>
+          <w:rFonts w:ascii="Times New Roman" w:eastAsia="Times New Roman" w:hAnsi="Times New Roman" w:cs="Times New Roman"/>
+          <w:sz w:val="24"/>
+          <w:szCs w:val="24"/>
+          <w:lang w:val="en-US"/>
+        </w:rPr>
+        <w:t>Garbowski</w:t>
+      </w:r>
+      <w:proofErr w:type="spellEnd"/>
+      <w:r>
+        <w:rPr>
+          <w:rFonts w:ascii="Times New Roman" w:eastAsia="Times New Roman" w:hAnsi="Times New Roman" w:cs="Times New Roman"/>
+          <w:sz w:val="24"/>
+          <w:szCs w:val="24"/>
+          <w:lang w:val="en-US"/>
+        </w:rPr>
+        <w:t xml:space="preserve">, S. D. </w:t>
+      </w:r>
+      <w:proofErr w:type="spellStart"/>
+      <w:r>
+        <w:rPr>
+          <w:rFonts w:ascii="Times New Roman" w:eastAsia="Times New Roman" w:hAnsi="Times New Roman" w:cs="Times New Roman"/>
+          <w:sz w:val="24"/>
+          <w:szCs w:val="24"/>
+          <w:lang w:val="en-US"/>
+        </w:rPr>
+        <w:t>Jurburg</w:t>
+      </w:r>
+      <w:proofErr w:type="spellEnd"/>
+      <w:r>
+        <w:rPr>
+          <w:rFonts w:ascii="Times New Roman" w:eastAsia="Times New Roman" w:hAnsi="Times New Roman" w:cs="Times New Roman"/>
+          <w:sz w:val="24"/>
+          <w:szCs w:val="24"/>
+          <w:lang w:val="en-US"/>
+        </w:rPr>
+        <w:t xml:space="preserve">, R. van Klink, L. </w:t>
+      </w:r>
+      <w:proofErr w:type="spellStart"/>
+      <w:r>
+        <w:rPr>
+          <w:rFonts w:ascii="Times New Roman" w:eastAsia="Times New Roman" w:hAnsi="Times New Roman" w:cs="Times New Roman"/>
+          <w:sz w:val="24"/>
+          <w:szCs w:val="24"/>
+          <w:lang w:val="en-US"/>
+        </w:rPr>
+        <w:t>Korrel</w:t>
+      </w:r>
+      <w:proofErr w:type="spellEnd"/>
+      <w:r>
+        <w:rPr>
+          <w:rFonts w:ascii="Times New Roman" w:eastAsia="Times New Roman" w:hAnsi="Times New Roman" w:cs="Times New Roman"/>
+          <w:sz w:val="24"/>
+          <w:szCs w:val="24"/>
+          <w:lang w:val="en-US"/>
+        </w:rPr>
+        <w:t xml:space="preserve">, E. Ladouceur, R. </w:t>
+      </w:r>
+      <w:proofErr w:type="spellStart"/>
+      <w:r>
+        <w:rPr>
+          <w:rFonts w:ascii="Times New Roman" w:eastAsia="Times New Roman" w:hAnsi="Times New Roman" w:cs="Times New Roman"/>
+          <w:sz w:val="24"/>
+          <w:szCs w:val="24"/>
+          <w:lang w:val="en-US"/>
+        </w:rPr>
+        <w:t>Rozzi</w:t>
+      </w:r>
+      <w:proofErr w:type="spellEnd"/>
+      <w:r>
+        <w:rPr>
+          <w:rFonts w:ascii="Times New Roman" w:eastAsia="Times New Roman" w:hAnsi="Times New Roman" w:cs="Times New Roman"/>
+          <w:sz w:val="24"/>
+          <w:szCs w:val="24"/>
+          <w:lang w:val="en-US"/>
+        </w:rPr>
+        <w:t xml:space="preserve">, D. S. Viana, W. Xu, and J. M. Chase. 2022. Detecting thresholds of ecological change in the Anthropocene. </w:t>
+      </w:r>
+      <w:r>
+        <w:rPr>
+          <w:rFonts w:ascii="Times New Roman" w:eastAsia="Times New Roman" w:hAnsi="Times New Roman" w:cs="Times New Roman"/>
+          <w:i/>
+          <w:iCs/>
+          <w:sz w:val="24"/>
+          <w:szCs w:val="24"/>
+          <w:lang w:val="en-US"/>
+        </w:rPr>
+        <w:t>Annual Reviews of Environment and Resources</w:t>
+      </w:r>
+      <w:r>
+        <w:rPr>
+          <w:rFonts w:ascii="Times New Roman" w:eastAsia="Times New Roman" w:hAnsi="Times New Roman" w:cs="Times New Roman"/>
+          <w:sz w:val="24"/>
+          <w:szCs w:val="24"/>
+          <w:lang w:val="en-US"/>
+        </w:rPr>
+        <w:t xml:space="preserve"> 47:797-821.</w:t>
+      </w:r>
+    </w:p>
+    <w:p>
+      <w:pPr>
+        <w:spacing w:after="0" w:line="240" w:lineRule="auto"/>
+        <w:ind w:left="709" w:hanging="720"/>
+        <w:rPr>
+          <w:rFonts w:ascii="Times New Roman" w:eastAsia="Times New Roman" w:hAnsi="Times New Roman" w:cs="Times New Roman"/>
+          <w:sz w:val="24"/>
+          <w:szCs w:val="24"/>
+          <w:lang w:val="en-US"/>
+        </w:rPr>
+      </w:pPr>
+      <w:r>
+        <w:rPr>
+          <w:rFonts w:ascii="Times New Roman" w:eastAsia="Times New Roman" w:hAnsi="Times New Roman" w:cs="Times New Roman"/>
+          <w:sz w:val="24"/>
+          <w:szCs w:val="24"/>
+          <w:lang w:val="en-US"/>
+        </w:rPr>
+        <w:t xml:space="preserve">63. </w:t>
+      </w:r>
+      <w:r>
+        <w:rPr>
+          <w:rFonts w:ascii="Times New Roman" w:eastAsia="Times New Roman" w:hAnsi="Times New Roman" w:cs="Times New Roman"/>
+          <w:sz w:val="24"/>
+          <w:szCs w:val="24"/>
+          <w:lang w:val="en-US"/>
+        </w:rPr>
+        <w:t xml:space="preserve">Bowler, D. E., N. Bhandari, L. </w:t>
+      </w:r>
+      <w:proofErr w:type="spellStart"/>
+      <w:r>
+        <w:rPr>
+          <w:rFonts w:ascii="Times New Roman" w:eastAsia="Times New Roman" w:hAnsi="Times New Roman" w:cs="Times New Roman"/>
+          <w:sz w:val="24"/>
+          <w:szCs w:val="24"/>
+          <w:lang w:val="en-US"/>
+        </w:rPr>
+        <w:t>Repke</w:t>
+      </w:r>
+      <w:proofErr w:type="spellEnd"/>
+      <w:r>
+        <w:rPr>
+          <w:rFonts w:ascii="Times New Roman" w:eastAsia="Times New Roman" w:hAnsi="Times New Roman" w:cs="Times New Roman"/>
+          <w:sz w:val="24"/>
+          <w:szCs w:val="24"/>
+          <w:lang w:val="en-US"/>
+        </w:rPr>
+        <w:t xml:space="preserve">, C. </w:t>
+      </w:r>
+      <w:proofErr w:type="spellStart"/>
+      <w:r>
+        <w:rPr>
+          <w:rFonts w:ascii="Times New Roman" w:eastAsia="Times New Roman" w:hAnsi="Times New Roman" w:cs="Times New Roman"/>
+          <w:sz w:val="24"/>
+          <w:szCs w:val="24"/>
+          <w:lang w:val="en-US"/>
+        </w:rPr>
+        <w:t>Beuthner</w:t>
+      </w:r>
+      <w:proofErr w:type="spellEnd"/>
+      <w:r>
+        <w:rPr>
+          <w:rFonts w:ascii="Times New Roman" w:eastAsia="Times New Roman" w:hAnsi="Times New Roman" w:cs="Times New Roman"/>
+          <w:sz w:val="24"/>
+          <w:szCs w:val="24"/>
+          <w:lang w:val="en-US"/>
+        </w:rPr>
+        <w:t xml:space="preserve">, </w:t>
+      </w:r>
+      <w:r>
+        <w:rPr>
+          <w:rFonts w:ascii="Times New Roman" w:eastAsia="Times New Roman" w:hAnsi="Times New Roman" w:cs="Times New Roman"/>
+          <w:b/>
+          <w:bCs/>
+          <w:sz w:val="24"/>
+          <w:szCs w:val="24"/>
+          <w:lang w:val="en-US"/>
+        </w:rPr>
+        <w:t>C. T. Callaghan</w:t>
+      </w:r>
+      <w:r>
+        <w:rPr>
+          <w:rFonts w:ascii="Times New Roman" w:eastAsia="Times New Roman" w:hAnsi="Times New Roman" w:cs="Times New Roman"/>
+          <w:sz w:val="24"/>
+          <w:szCs w:val="24"/>
+          <w:lang w:val="en-US"/>
+        </w:rPr>
+        <w:t xml:space="preserve">, D. </w:t>
+      </w:r>
+      <w:proofErr w:type="spellStart"/>
+      <w:r>
+        <w:rPr>
+          <w:rFonts w:ascii="Times New Roman" w:eastAsia="Times New Roman" w:hAnsi="Times New Roman" w:cs="Times New Roman"/>
+          <w:sz w:val="24"/>
+          <w:szCs w:val="24"/>
+          <w:lang w:val="en-US"/>
+        </w:rPr>
+        <w:t>Eichenberg</w:t>
+      </w:r>
+      <w:proofErr w:type="spellEnd"/>
+      <w:r>
+        <w:rPr>
+          <w:rFonts w:ascii="Times New Roman" w:eastAsia="Times New Roman" w:hAnsi="Times New Roman" w:cs="Times New Roman"/>
+          <w:sz w:val="24"/>
+          <w:szCs w:val="24"/>
+          <w:lang w:val="en-US"/>
+        </w:rPr>
+        <w:t xml:space="preserve">, K. Henle, R. </w:t>
+      </w:r>
+      <w:proofErr w:type="spellStart"/>
+      <w:r>
+        <w:rPr>
+          <w:rFonts w:ascii="Times New Roman" w:eastAsia="Times New Roman" w:hAnsi="Times New Roman" w:cs="Times New Roman"/>
+          <w:sz w:val="24"/>
+          <w:szCs w:val="24"/>
+          <w:lang w:val="en-US"/>
+        </w:rPr>
+        <w:t>Klenke</w:t>
+      </w:r>
+      <w:proofErr w:type="spellEnd"/>
+      <w:r>
+        <w:rPr>
+          <w:rFonts w:ascii="Times New Roman" w:eastAsia="Times New Roman" w:hAnsi="Times New Roman" w:cs="Times New Roman"/>
+          <w:sz w:val="24"/>
+          <w:szCs w:val="24"/>
+          <w:lang w:val="en-US"/>
+        </w:rPr>
+        <w:t xml:space="preserve">, A. Richter, F. Jansen, H. </w:t>
+      </w:r>
+      <w:proofErr w:type="spellStart"/>
+      <w:r>
+        <w:rPr>
+          <w:rFonts w:ascii="Times New Roman" w:eastAsia="Times New Roman" w:hAnsi="Times New Roman" w:cs="Times New Roman"/>
+          <w:sz w:val="24"/>
+          <w:szCs w:val="24"/>
+          <w:lang w:val="en-US"/>
+        </w:rPr>
+        <w:t>Bruelheide</w:t>
+      </w:r>
+      <w:proofErr w:type="spellEnd"/>
+      <w:r>
+        <w:rPr>
+          <w:rFonts w:ascii="Times New Roman" w:eastAsia="Times New Roman" w:hAnsi="Times New Roman" w:cs="Times New Roman"/>
+          <w:sz w:val="24"/>
+          <w:szCs w:val="24"/>
+          <w:lang w:val="en-US"/>
+        </w:rPr>
+        <w:t xml:space="preserve">, and A. Bonn. 2022. Decision-making of citizen scientists when recording species observations. </w:t>
+      </w:r>
+      <w:r>
+        <w:rPr>
+          <w:rFonts w:ascii="Times New Roman" w:eastAsia="Times New Roman" w:hAnsi="Times New Roman" w:cs="Times New Roman"/>
+          <w:i/>
+          <w:iCs/>
+          <w:sz w:val="24"/>
+          <w:szCs w:val="24"/>
+          <w:lang w:val="en-US"/>
+        </w:rPr>
+        <w:t>Scientific Reports</w:t>
+      </w:r>
+      <w:r>
+        <w:rPr>
+          <w:rFonts w:ascii="Times New Roman" w:eastAsia="Times New Roman" w:hAnsi="Times New Roman" w:cs="Times New Roman"/>
+          <w:sz w:val="24"/>
+          <w:szCs w:val="24"/>
+          <w:lang w:val="en-US"/>
+        </w:rPr>
+        <w:t xml:space="preserve"> 12:11069.</w:t>
+      </w:r>
+    </w:p>
+    <w:p>
+      <w:pPr>
+        <w:spacing w:after="0" w:line="240" w:lineRule="auto"/>
+        <w:ind w:left="709" w:hanging="720"/>
+        <w:rPr>
+          <w:rFonts w:ascii="Times New Roman" w:eastAsia="Times New Roman" w:hAnsi="Times New Roman" w:cs="Times New Roman"/>
+          <w:sz w:val="24"/>
+          <w:szCs w:val="24"/>
+          <w:lang w:val="en-US"/>
+        </w:rPr>
+      </w:pPr>
+      <w:r>
+        <w:rPr>
+          <w:rFonts w:ascii="Times New Roman" w:eastAsia="Times New Roman" w:hAnsi="Times New Roman" w:cs="Times New Roman"/>
+          <w:sz w:val="24"/>
+          <w:szCs w:val="24"/>
+          <w:lang w:val="en-US"/>
+        </w:rPr>
+        <w:t xml:space="preserve">62. </w:t>
+      </w:r>
+      <w:r>
+        <w:rPr>
+          <w:rFonts w:ascii="Times New Roman" w:eastAsia="Times New Roman" w:hAnsi="Times New Roman" w:cs="Times New Roman"/>
+          <w:sz w:val="24"/>
+          <w:szCs w:val="24"/>
+          <w:lang w:val="en-US"/>
+        </w:rPr>
+        <w:t xml:space="preserve">Bowler, D. E., </w:t>
+      </w:r>
+      <w:r>
+        <w:rPr>
+          <w:rFonts w:ascii="Times New Roman" w:eastAsia="Times New Roman" w:hAnsi="Times New Roman" w:cs="Times New Roman"/>
+          <w:b/>
+          <w:bCs/>
+          <w:sz w:val="24"/>
+          <w:szCs w:val="24"/>
+          <w:lang w:val="en-US"/>
+        </w:rPr>
+        <w:t>C. T. Callaghan</w:t>
+      </w:r>
+      <w:r>
+        <w:rPr>
+          <w:rFonts w:ascii="Times New Roman" w:eastAsia="Times New Roman" w:hAnsi="Times New Roman" w:cs="Times New Roman"/>
+          <w:sz w:val="24"/>
+          <w:szCs w:val="24"/>
+          <w:lang w:val="en-US"/>
+        </w:rPr>
+        <w:t xml:space="preserve">, N. </w:t>
+      </w:r>
+      <w:r>
+        <w:rPr>
+          <w:rFonts w:ascii="Times New Roman" w:eastAsia="Times New Roman" w:hAnsi="Times New Roman" w:cs="Times New Roman"/>
+          <w:sz w:val="24"/>
+          <w:szCs w:val="24"/>
+          <w:lang w:val="en-US"/>
+        </w:rPr>
+        <w:t xml:space="preserve">Bhandari, </w:t>
+      </w:r>
+      <w:r>
+        <w:rPr>
+          <w:rFonts w:ascii="Times New Roman" w:eastAsia="Times New Roman" w:hAnsi="Times New Roman" w:cs="Times New Roman"/>
+          <w:sz w:val="24"/>
+          <w:szCs w:val="24"/>
+          <w:lang w:val="en-US"/>
+        </w:rPr>
+        <w:t xml:space="preserve">K. </w:t>
+      </w:r>
+      <w:r>
+        <w:rPr>
+          <w:rFonts w:ascii="Times New Roman" w:eastAsia="Times New Roman" w:hAnsi="Times New Roman" w:cs="Times New Roman"/>
+          <w:sz w:val="24"/>
+          <w:szCs w:val="24"/>
+          <w:lang w:val="en-US"/>
+        </w:rPr>
+        <w:t xml:space="preserve">Henle, </w:t>
+      </w:r>
+      <w:r>
+        <w:rPr>
+          <w:rFonts w:ascii="Times New Roman" w:eastAsia="Times New Roman" w:hAnsi="Times New Roman" w:cs="Times New Roman"/>
+          <w:sz w:val="24"/>
+          <w:szCs w:val="24"/>
+          <w:lang w:val="en-US"/>
+        </w:rPr>
+        <w:t xml:space="preserve">B. </w:t>
+      </w:r>
+      <w:r>
+        <w:rPr>
+          <w:rFonts w:ascii="Times New Roman" w:eastAsia="Times New Roman" w:hAnsi="Times New Roman" w:cs="Times New Roman"/>
+          <w:sz w:val="24"/>
+          <w:szCs w:val="24"/>
+          <w:lang w:val="en-US"/>
+        </w:rPr>
+        <w:t xml:space="preserve">Barth, </w:t>
+      </w:r>
+      <w:r>
+        <w:rPr>
+          <w:rFonts w:ascii="Times New Roman" w:eastAsia="Times New Roman" w:hAnsi="Times New Roman" w:cs="Times New Roman"/>
+          <w:sz w:val="24"/>
+          <w:szCs w:val="24"/>
+          <w:lang w:val="en-US"/>
+        </w:rPr>
+        <w:t xml:space="preserve">C. </w:t>
+      </w:r>
+      <w:proofErr w:type="spellStart"/>
+      <w:r>
+        <w:rPr>
+          <w:rFonts w:ascii="Times New Roman" w:eastAsia="Times New Roman" w:hAnsi="Times New Roman" w:cs="Times New Roman"/>
+          <w:sz w:val="24"/>
+          <w:szCs w:val="24"/>
+          <w:lang w:val="en-US"/>
+        </w:rPr>
+        <w:t>Koppitz</w:t>
+      </w:r>
+      <w:proofErr w:type="spellEnd"/>
+      <w:r>
+        <w:rPr>
+          <w:rFonts w:ascii="Times New Roman" w:eastAsia="Times New Roman" w:hAnsi="Times New Roman" w:cs="Times New Roman"/>
+          <w:sz w:val="24"/>
+          <w:szCs w:val="24"/>
+          <w:lang w:val="en-US"/>
+        </w:rPr>
+        <w:t xml:space="preserve">, </w:t>
+      </w:r>
+      <w:r>
+        <w:rPr>
+          <w:rFonts w:ascii="Times New Roman" w:eastAsia="Times New Roman" w:hAnsi="Times New Roman" w:cs="Times New Roman"/>
+          <w:sz w:val="24"/>
+          <w:szCs w:val="24"/>
+          <w:lang w:val="en-US"/>
+        </w:rPr>
+        <w:t xml:space="preserve">R. </w:t>
+      </w:r>
+      <w:proofErr w:type="spellStart"/>
+      <w:r>
+        <w:rPr>
+          <w:rFonts w:ascii="Times New Roman" w:eastAsia="Times New Roman" w:hAnsi="Times New Roman" w:cs="Times New Roman"/>
+          <w:sz w:val="24"/>
+          <w:szCs w:val="24"/>
+          <w:lang w:val="en-US"/>
+        </w:rPr>
+        <w:t>Klenke</w:t>
+      </w:r>
+      <w:proofErr w:type="spellEnd"/>
+      <w:r>
+        <w:rPr>
+          <w:rFonts w:ascii="Times New Roman" w:eastAsia="Times New Roman" w:hAnsi="Times New Roman" w:cs="Times New Roman"/>
+          <w:sz w:val="24"/>
+          <w:szCs w:val="24"/>
+          <w:lang w:val="en-US"/>
+        </w:rPr>
+        <w:t xml:space="preserve">, </w:t>
+      </w:r>
+      <w:r>
+        <w:rPr>
+          <w:rFonts w:ascii="Times New Roman" w:eastAsia="Times New Roman" w:hAnsi="Times New Roman" w:cs="Times New Roman"/>
+          <w:sz w:val="24"/>
+          <w:szCs w:val="24"/>
+          <w:lang w:val="en-US"/>
+        </w:rPr>
+        <w:t xml:space="preserve">M. </w:t>
+      </w:r>
+      <w:r>
+        <w:rPr>
+          <w:rFonts w:ascii="Times New Roman" w:eastAsia="Times New Roman" w:hAnsi="Times New Roman" w:cs="Times New Roman"/>
+          <w:sz w:val="24"/>
+          <w:szCs w:val="24"/>
+          <w:lang w:val="en-US"/>
+        </w:rPr>
+        <w:t xml:space="preserve">Winter, </w:t>
+      </w:r>
+      <w:r>
+        <w:rPr>
+          <w:rFonts w:ascii="Times New Roman" w:eastAsia="Times New Roman" w:hAnsi="Times New Roman" w:cs="Times New Roman"/>
+          <w:sz w:val="24"/>
+          <w:szCs w:val="24"/>
+          <w:lang w:val="en-US"/>
+        </w:rPr>
+        <w:t xml:space="preserve">F. </w:t>
+      </w:r>
+      <w:r>
+        <w:rPr>
+          <w:rFonts w:ascii="Times New Roman" w:eastAsia="Times New Roman" w:hAnsi="Times New Roman" w:cs="Times New Roman"/>
+          <w:sz w:val="24"/>
+          <w:szCs w:val="24"/>
+          <w:lang w:val="en-US"/>
+        </w:rPr>
+        <w:t xml:space="preserve">Jansen, </w:t>
+      </w:r>
+      <w:r>
+        <w:rPr>
+          <w:rFonts w:ascii="Times New Roman" w:eastAsia="Times New Roman" w:hAnsi="Times New Roman" w:cs="Times New Roman"/>
+          <w:sz w:val="24"/>
+          <w:szCs w:val="24"/>
+          <w:lang w:val="en-US"/>
+        </w:rPr>
+        <w:t xml:space="preserve">H. </w:t>
+      </w:r>
+      <w:proofErr w:type="spellStart"/>
+      <w:r>
+        <w:rPr>
+          <w:rFonts w:ascii="Times New Roman" w:eastAsia="Times New Roman" w:hAnsi="Times New Roman" w:cs="Times New Roman"/>
+          <w:sz w:val="24"/>
+          <w:szCs w:val="24"/>
+          <w:lang w:val="en-US"/>
+        </w:rPr>
+        <w:t>Bruelheide</w:t>
+      </w:r>
+      <w:proofErr w:type="spellEnd"/>
+      <w:r>
+        <w:rPr>
+          <w:rFonts w:ascii="Times New Roman" w:eastAsia="Times New Roman" w:hAnsi="Times New Roman" w:cs="Times New Roman"/>
+          <w:sz w:val="24"/>
+          <w:szCs w:val="24"/>
+          <w:lang w:val="en-US"/>
+        </w:rPr>
+        <w:t xml:space="preserve">, </w:t>
+      </w:r>
+      <w:r>
+        <w:rPr>
+          <w:rFonts w:ascii="Times New Roman" w:eastAsia="Times New Roman" w:hAnsi="Times New Roman" w:cs="Times New Roman"/>
+          <w:sz w:val="24"/>
+          <w:szCs w:val="24"/>
+          <w:lang w:val="en-US"/>
+        </w:rPr>
+        <w:t>and A.</w:t>
+      </w:r>
+      <w:r>
+        <w:rPr>
+          <w:rFonts w:ascii="Times New Roman" w:eastAsia="Times New Roman" w:hAnsi="Times New Roman" w:cs="Times New Roman"/>
+          <w:sz w:val="24"/>
+          <w:szCs w:val="24"/>
+          <w:lang w:val="en-US"/>
+        </w:rPr>
+        <w:t xml:space="preserve"> Bonn</w:t>
+      </w:r>
+      <w:r>
+        <w:rPr>
+          <w:rFonts w:ascii="Times New Roman" w:eastAsia="Times New Roman" w:hAnsi="Times New Roman" w:cs="Times New Roman"/>
+          <w:sz w:val="24"/>
+          <w:szCs w:val="24"/>
+          <w:lang w:val="en-US"/>
+        </w:rPr>
+        <w:t>. 2022</w:t>
+      </w:r>
+      <w:r>
+        <w:rPr>
+          <w:rFonts w:ascii="Times New Roman" w:eastAsia="Times New Roman" w:hAnsi="Times New Roman" w:cs="Times New Roman"/>
+          <w:sz w:val="24"/>
+          <w:szCs w:val="24"/>
+          <w:lang w:val="en-US"/>
+        </w:rPr>
+        <w:t>.</w:t>
+      </w:r>
+      <w:r>
+        <w:rPr>
+          <w:rFonts w:ascii="Times New Roman" w:eastAsia="Times New Roman" w:hAnsi="Times New Roman" w:cs="Times New Roman"/>
+          <w:sz w:val="24"/>
+          <w:szCs w:val="24"/>
+          <w:lang w:val="en-US"/>
+        </w:rPr>
+        <w:t xml:space="preserve"> Temporal trends in the spatial bias of species occurrence records. </w:t>
+      </w:r>
+      <w:proofErr w:type="spellStart"/>
+      <w:r>
+        <w:rPr>
+          <w:rFonts w:ascii="Times New Roman" w:eastAsia="Times New Roman" w:hAnsi="Times New Roman" w:cs="Times New Roman"/>
+          <w:i/>
+          <w:iCs/>
+          <w:sz w:val="24"/>
+          <w:szCs w:val="24"/>
+          <w:lang w:val="en-US"/>
+        </w:rPr>
+        <w:t>Ecography</w:t>
+      </w:r>
+      <w:proofErr w:type="spellEnd"/>
+      <w:r>
+        <w:rPr>
+          <w:rFonts w:ascii="Times New Roman" w:eastAsia="Times New Roman" w:hAnsi="Times New Roman" w:cs="Times New Roman"/>
+          <w:sz w:val="24"/>
+          <w:szCs w:val="24"/>
+          <w:lang w:val="en-US"/>
+        </w:rPr>
+        <w:t xml:space="preserve"> </w:t>
+      </w:r>
+      <w:proofErr w:type="gramStart"/>
+      <w:r>
+        <w:rPr>
+          <w:rFonts w:ascii="Times New Roman" w:eastAsia="Times New Roman" w:hAnsi="Times New Roman" w:cs="Times New Roman"/>
+          <w:sz w:val="24"/>
+          <w:szCs w:val="24"/>
+          <w:lang w:val="en-US"/>
+        </w:rPr>
+        <w:t>8:e</w:t>
+      </w:r>
+      <w:proofErr w:type="gramEnd"/>
+      <w:r>
+        <w:rPr>
+          <w:rFonts w:ascii="Times New Roman" w:eastAsia="Times New Roman" w:hAnsi="Times New Roman" w:cs="Times New Roman"/>
+          <w:sz w:val="24"/>
+          <w:szCs w:val="24"/>
+          <w:lang w:val="en-US"/>
+        </w:rPr>
+        <w:t>06219.</w:t>
+      </w:r>
+    </w:p>
+    <w:p>
+      <w:pPr>
+        <w:spacing w:after="0" w:line="240" w:lineRule="auto"/>
+        <w:ind w:left="709" w:hanging="720"/>
+        <w:rPr>
+          <w:rFonts w:ascii="Times New Roman" w:eastAsia="Times New Roman" w:hAnsi="Times New Roman" w:cs="Times New Roman"/>
+          <w:sz w:val="24"/>
+          <w:szCs w:val="24"/>
+          <w:lang w:val="en-US"/>
+        </w:rPr>
+      </w:pPr>
+      <w:r>
+        <w:rPr>
+          <w:rFonts w:ascii="Times New Roman" w:eastAsia="Times New Roman" w:hAnsi="Times New Roman" w:cs="Times New Roman"/>
+          <w:sz w:val="24"/>
+          <w:szCs w:val="24"/>
+          <w:lang w:val="en-US"/>
+        </w:rPr>
+        <w:t xml:space="preserve">61. </w:t>
+      </w:r>
+      <w:r>
+        <w:rPr>
+          <w:rFonts w:ascii="Times New Roman" w:eastAsia="Times New Roman" w:hAnsi="Times New Roman" w:cs="Times New Roman"/>
+          <w:sz w:val="24"/>
+          <w:szCs w:val="24"/>
+          <w:lang w:val="en-US"/>
+        </w:rPr>
+        <w:t xml:space="preserve">Segar, J., </w:t>
+      </w:r>
+      <w:r>
+        <w:rPr>
+          <w:rFonts w:ascii="Times New Roman" w:eastAsia="Times New Roman" w:hAnsi="Times New Roman" w:cs="Times New Roman"/>
+          <w:b/>
+          <w:bCs/>
+          <w:sz w:val="24"/>
+          <w:szCs w:val="24"/>
+          <w:lang w:val="en-US"/>
+        </w:rPr>
+        <w:t>C. T. Callaghan</w:t>
+      </w:r>
+      <w:r>
+        <w:rPr>
+          <w:rFonts w:ascii="Times New Roman" w:eastAsia="Times New Roman" w:hAnsi="Times New Roman" w:cs="Times New Roman"/>
+          <w:sz w:val="24"/>
+          <w:szCs w:val="24"/>
+          <w:lang w:val="en-US"/>
+        </w:rPr>
+        <w:t xml:space="preserve">, E. Ladouceur, J. N. </w:t>
+      </w:r>
+      <w:proofErr w:type="spellStart"/>
+      <w:r>
+        <w:rPr>
+          <w:rFonts w:ascii="Times New Roman" w:eastAsia="Times New Roman" w:hAnsi="Times New Roman" w:cs="Times New Roman"/>
+          <w:sz w:val="24"/>
+          <w:szCs w:val="24"/>
+          <w:lang w:val="en-US"/>
+        </w:rPr>
+        <w:t>Meya</w:t>
+      </w:r>
+      <w:proofErr w:type="spellEnd"/>
+      <w:r>
+        <w:rPr>
+          <w:rFonts w:ascii="Times New Roman" w:eastAsia="Times New Roman" w:hAnsi="Times New Roman" w:cs="Times New Roman"/>
+          <w:sz w:val="24"/>
+          <w:szCs w:val="24"/>
+          <w:lang w:val="en-US"/>
+        </w:rPr>
+        <w:t xml:space="preserve">, H. M. Pereira, A. Perino, and I. R. </w:t>
+      </w:r>
+      <w:proofErr w:type="spellStart"/>
+      <w:r>
+        <w:rPr>
+          <w:rFonts w:ascii="Times New Roman" w:eastAsia="Times New Roman" w:hAnsi="Times New Roman" w:cs="Times New Roman"/>
+          <w:sz w:val="24"/>
+          <w:szCs w:val="24"/>
+          <w:lang w:val="en-US"/>
+        </w:rPr>
+        <w:t>Staude</w:t>
+      </w:r>
+      <w:proofErr w:type="spellEnd"/>
+      <w:r>
+        <w:rPr>
+          <w:rFonts w:ascii="Times New Roman" w:eastAsia="Times New Roman" w:hAnsi="Times New Roman" w:cs="Times New Roman"/>
+          <w:sz w:val="24"/>
+          <w:szCs w:val="24"/>
+          <w:lang w:val="en-US"/>
+        </w:rPr>
+        <w:t xml:space="preserve">. 2022. Urban conservation gardening in the decade of restoration. </w:t>
+      </w:r>
+      <w:r>
+        <w:rPr>
+          <w:rFonts w:ascii="Times New Roman" w:eastAsia="Times New Roman" w:hAnsi="Times New Roman" w:cs="Times New Roman"/>
+          <w:i/>
+          <w:iCs/>
+          <w:sz w:val="24"/>
+          <w:szCs w:val="24"/>
+          <w:lang w:val="en-US"/>
+        </w:rPr>
+        <w:t>Nature Sustainability</w:t>
+      </w:r>
+      <w:r>
+        <w:rPr>
+          <w:rFonts w:ascii="Times New Roman" w:eastAsia="Times New Roman" w:hAnsi="Times New Roman" w:cs="Times New Roman"/>
+          <w:sz w:val="24"/>
+          <w:szCs w:val="24"/>
+          <w:lang w:val="en-US"/>
+        </w:rPr>
+        <w:t xml:space="preserve"> </w:t>
+      </w:r>
+      <w:r>
+        <w:rPr>
+          <w:rFonts w:ascii="Times New Roman" w:eastAsia="Times New Roman" w:hAnsi="Times New Roman" w:cs="Times New Roman"/>
+          <w:sz w:val="24"/>
+          <w:szCs w:val="24"/>
+          <w:lang w:val="en-US"/>
+        </w:rPr>
+        <w:t>5:649-656.</w:t>
+      </w:r>
+    </w:p>
+    <w:p>
+      <w:pPr>
+        <w:spacing w:after="0" w:line="240" w:lineRule="auto"/>
+        <w:ind w:left="709" w:hanging="720"/>
+        <w:rPr>
+          <w:rFonts w:ascii="Times New Roman" w:eastAsia="Times New Roman" w:hAnsi="Times New Roman" w:cs="Times New Roman"/>
+          <w:sz w:val="24"/>
+          <w:szCs w:val="24"/>
+          <w:lang w:val="en-US"/>
+        </w:rPr>
+      </w:pPr>
+      <w:r>
+        <w:rPr>
+          <w:rFonts w:ascii="Times New Roman" w:eastAsia="Times New Roman" w:hAnsi="Times New Roman" w:cs="Times New Roman"/>
+          <w:sz w:val="24"/>
+          <w:szCs w:val="24"/>
+          <w:lang w:val="en-US"/>
+        </w:rPr>
+        <w:t xml:space="preserve">60. Roberts, C. J., A. </w:t>
+      </w:r>
+      <w:proofErr w:type="spellStart"/>
+      <w:r>
+        <w:rPr>
+          <w:rFonts w:ascii="Times New Roman" w:eastAsia="Times New Roman" w:hAnsi="Times New Roman" w:cs="Times New Roman"/>
+          <w:sz w:val="24"/>
+          <w:szCs w:val="24"/>
+          <w:lang w:val="en-US"/>
+        </w:rPr>
+        <w:t>Vergés</w:t>
+      </w:r>
+      <w:proofErr w:type="spellEnd"/>
+      <w:r>
+        <w:rPr>
+          <w:rFonts w:ascii="Times New Roman" w:eastAsia="Times New Roman" w:hAnsi="Times New Roman" w:cs="Times New Roman"/>
+          <w:sz w:val="24"/>
+          <w:szCs w:val="24"/>
+          <w:lang w:val="en-US"/>
+        </w:rPr>
+        <w:t xml:space="preserve">, </w:t>
+      </w:r>
+      <w:r>
+        <w:rPr>
+          <w:rFonts w:ascii="Times New Roman" w:eastAsia="Times New Roman" w:hAnsi="Times New Roman" w:cs="Times New Roman"/>
+          <w:b/>
+          <w:bCs/>
+          <w:sz w:val="24"/>
+          <w:szCs w:val="24"/>
+          <w:lang w:val="en-US"/>
+        </w:rPr>
+        <w:t>C. T. Callaghan</w:t>
+      </w:r>
+      <w:r>
+        <w:rPr>
+          <w:rFonts w:ascii="Times New Roman" w:eastAsia="Times New Roman" w:hAnsi="Times New Roman" w:cs="Times New Roman"/>
+          <w:sz w:val="24"/>
+          <w:szCs w:val="24"/>
+          <w:lang w:val="en-US"/>
+        </w:rPr>
         <w:t>, and A. G. B. Poore. 2022. Many camera</w:t>
       </w:r>
       <w:r>
@@ -1894,27 +2394,7 @@
           <w:szCs w:val="24"/>
           <w:lang w:val="en-US"/>
         </w:rPr>
-        <w:t xml:space="preserve"> make light work: opportunistic photographs of rare species in </w:t>
-      </w:r>
-      <w:proofErr w:type="spellStart"/>
-      <w:r>
-        <w:rPr>
-          <w:rFonts w:ascii="Times New Roman" w:eastAsia="Times New Roman" w:hAnsi="Times New Roman" w:cs="Times New Roman"/>
-          <w:sz w:val="24"/>
-          <w:szCs w:val="24"/>
-          <w:lang w:val="en-US"/>
-        </w:rPr>
-        <w:t>iNaturalist</w:t>
-      </w:r>
-      <w:proofErr w:type="spellEnd"/>
-      <w:r>
-        <w:rPr>
-          <w:rFonts w:ascii="Times New Roman" w:eastAsia="Times New Roman" w:hAnsi="Times New Roman" w:cs="Times New Roman"/>
-          <w:sz w:val="24"/>
-          <w:szCs w:val="24"/>
-          <w:lang w:val="en-US"/>
-        </w:rPr>
-        <w:t xml:space="preserve"> complement structured surveys of reef fish to better understand species richness. </w:t>
+        <w:t xml:space="preserve"> make light work: opportunistic photographs of rare species in iNaturalist complement structured surveys of reef fish to better understand species richness. </w:t>
       </w:r>
       <w:r>
         <w:rPr>
@@ -3074,6 +3554,7 @@
           <w:szCs w:val="24"/>
           <w:lang w:val="en-US"/>
         </w:rPr>
+        <w:lastRenderedPageBreak/>
         <w:t xml:space="preserve">49. </w:t>
       </w:r>
       <w:r>
@@ -3164,7 +3645,25 @@
           <w:szCs w:val="24"/>
           <w:lang w:val="en-US"/>
         </w:rPr>
-        <w:t xml:space="preserve"> Liu, G., J. J. L. Rowley, A. G. B. Poore, and </w:t>
+        <w:t xml:space="preserve"> Liu, G., J. J. L. Rowley, </w:t>
+      </w:r>
+      <w:r>
+        <w:rPr>
+          <w:rFonts w:ascii="Times New Roman" w:eastAsia="Times New Roman" w:hAnsi="Times New Roman" w:cs="Times New Roman"/>
+          <w:sz w:val="24"/>
+          <w:szCs w:val="24"/>
+          <w:lang w:val="en-US"/>
+        </w:rPr>
+        <w:t>R. T. Kingsford</w:t>
+      </w:r>
+      <w:r>
+        <w:rPr>
+          <w:rFonts w:ascii="Times New Roman" w:eastAsia="Times New Roman" w:hAnsi="Times New Roman" w:cs="Times New Roman"/>
+          <w:sz w:val="24"/>
+          <w:szCs w:val="24"/>
+          <w:lang w:val="en-US"/>
+        </w:rPr>
+        <w:t xml:space="preserve">, and </w:t>
       </w:r>
       <w:r>
         <w:rPr>
@@ -3578,7 +4077,6 @@
           <w:szCs w:val="24"/>
           <w:lang w:val="en-US"/>
         </w:rPr>
-        <w:lastRenderedPageBreak/>
         <w:t xml:space="preserve">44. </w:t>
       </w:r>
       <w:proofErr w:type="spellStart"/>
@@ -3648,27 +4146,7 @@
           <w:szCs w:val="24"/>
           <w:lang w:val="en-US"/>
         </w:rPr>
-        <w:t xml:space="preserve"> of </w:t>
-      </w:r>
-      <w:proofErr w:type="spellStart"/>
-      <w:r>
-        <w:rPr>
-          <w:rFonts w:ascii="Times New Roman" w:eastAsia="Times New Roman" w:hAnsi="Times New Roman" w:cs="Times New Roman"/>
-          <w:sz w:val="24"/>
-          <w:szCs w:val="24"/>
-          <w:lang w:val="en-US"/>
-        </w:rPr>
-        <w:t>iNaturalist</w:t>
-      </w:r>
-      <w:proofErr w:type="spellEnd"/>
-      <w:r>
-        <w:rPr>
-          <w:rFonts w:ascii="Times New Roman" w:eastAsia="Times New Roman" w:hAnsi="Times New Roman" w:cs="Times New Roman"/>
-          <w:sz w:val="24"/>
-          <w:szCs w:val="24"/>
-          <w:lang w:val="en-US"/>
-        </w:rPr>
-        <w:t xml:space="preserve"> in Australia</w:t>
+        <w:t xml:space="preserve"> of iNaturalist in Australia</w:t>
       </w:r>
       <w:r>
         <w:rPr>
@@ -4831,6 +5309,7 @@
           <w:szCs w:val="24"/>
           <w:lang w:val="en-US"/>
         </w:rPr>
+        <w:lastRenderedPageBreak/>
         <w:t xml:space="preserve">31. </w:t>
       </w:r>
       <w:r>
@@ -5229,7 +5708,6 @@
           <w:szCs w:val="24"/>
           <w:lang w:val="en-US"/>
         </w:rPr>
-        <w:lastRenderedPageBreak/>
         <w:t xml:space="preserve">26. </w:t>
       </w:r>
       <w:r>
@@ -6237,6 +6715,7 @@
           <w:szCs w:val="24"/>
           <w:lang w:val="en-US"/>
         </w:rPr>
+        <w:lastRenderedPageBreak/>
         <w:t xml:space="preserve">15. </w:t>
       </w:r>
       <w:r>
@@ -6601,7 +7080,6 @@
           <w:szCs w:val="24"/>
           <w:lang w:val="en-US"/>
         </w:rPr>
-        <w:lastRenderedPageBreak/>
         <w:t xml:space="preserve">10. </w:t>
       </w:r>
       <w:r>
@@ -7963,6 +8441,7 @@
           <w:szCs w:val="24"/>
           <w:lang w:val="en-US"/>
         </w:rPr>
+        <w:lastRenderedPageBreak/>
         <w:t xml:space="preserve">3. </w:t>
       </w:r>
       <w:proofErr w:type="spellStart"/>
@@ -8908,7 +9387,63 @@
           <w:sz w:val="24"/>
           <w:lang w:val="en-US"/>
         </w:rPr>
-        <w:t>, along with R. Major, R. Kingsford, J. Rowley, and A. Woods</w:t>
+        <w:t>, along with R. Major</w:t>
+      </w:r>
+      <w:r>
+        <w:rPr>
+          <w:rFonts w:ascii="Times New Roman" w:eastAsia="Times New Roman" w:hAnsi="Times New Roman" w:cs="Times New Roman"/>
+          <w:sz w:val="24"/>
+          <w:lang w:val="en-US"/>
+        </w:rPr>
+        <w:t xml:space="preserve"> (Co)</w:t>
+      </w:r>
+      <w:r>
+        <w:rPr>
+          <w:rFonts w:ascii="Times New Roman" w:eastAsia="Times New Roman" w:hAnsi="Times New Roman" w:cs="Times New Roman"/>
+          <w:sz w:val="24"/>
+          <w:lang w:val="en-US"/>
+        </w:rPr>
+        <w:t>, R. Kingsford</w:t>
+      </w:r>
+      <w:r>
+        <w:rPr>
+          <w:rFonts w:ascii="Times New Roman" w:eastAsia="Times New Roman" w:hAnsi="Times New Roman" w:cs="Times New Roman"/>
+          <w:sz w:val="24"/>
+          <w:lang w:val="en-US"/>
+        </w:rPr>
+        <w:t xml:space="preserve"> (Co)</w:t>
+      </w:r>
+      <w:r>
+        <w:rPr>
+          <w:rFonts w:ascii="Times New Roman" w:eastAsia="Times New Roman" w:hAnsi="Times New Roman" w:cs="Times New Roman"/>
+          <w:sz w:val="24"/>
+          <w:lang w:val="en-US"/>
+        </w:rPr>
+        <w:t>, J. Rowley</w:t>
+      </w:r>
+      <w:r>
+        <w:rPr>
+          <w:rFonts w:ascii="Times New Roman" w:eastAsia="Times New Roman" w:hAnsi="Times New Roman" w:cs="Times New Roman"/>
+          <w:sz w:val="24"/>
+          <w:lang w:val="en-US"/>
+        </w:rPr>
+        <w:t xml:space="preserve"> (Co)</w:t>
+      </w:r>
+      <w:r>
+        <w:rPr>
+          <w:rFonts w:ascii="Times New Roman" w:eastAsia="Times New Roman" w:hAnsi="Times New Roman" w:cs="Times New Roman"/>
+          <w:sz w:val="24"/>
+          <w:lang w:val="en-US"/>
+        </w:rPr>
+        <w:t>, and A. Woods</w:t>
+      </w:r>
+      <w:r>
+        <w:rPr>
+          <w:rFonts w:ascii="Times New Roman" w:eastAsia="Times New Roman" w:hAnsi="Times New Roman" w:cs="Times New Roman"/>
+          <w:sz w:val="24"/>
+          <w:lang w:val="en-US"/>
+        </w:rPr>
+        <w:t xml:space="preserve"> (Co)</w:t>
       </w:r>
     </w:p>
     <w:p>
@@ -9610,6 +10145,7 @@
           <w:szCs w:val="24"/>
           <w:lang w:val="en-US"/>
         </w:rPr>
+        <w:lastRenderedPageBreak/>
         <w:t>Medibank International Conference and Fieldwork Grant -- $2000</w:t>
       </w:r>
       <w:r>
@@ -10957,6 +11493,7 @@
           <w:szCs w:val="24"/>
           <w:lang w:val="en-US"/>
         </w:rPr>
+        <w:lastRenderedPageBreak/>
         <w:t xml:space="preserve">Primary instructor of Biodiversity and </w:t>
       </w:r>
       <w:proofErr w:type="spellStart"/>
@@ -11420,7 +11957,6 @@
           <w:szCs w:val="24"/>
           <w:lang w:val="en-US"/>
         </w:rPr>
-        <w:lastRenderedPageBreak/>
         <w:t>Florida Atlantic University, Boca Raton, Florida</w:t>
       </w:r>
     </w:p>
@@ -12160,6 +12696,7 @@
           <w:sz w:val="24"/>
           <w:lang w:val="en-US"/>
         </w:rPr>
+        <w:lastRenderedPageBreak/>
         <w:t xml:space="preserve">5. </w:t>
       </w:r>
       <w:r>
@@ -12799,7 +13336,6 @@
           <w:szCs w:val="24"/>
           <w:lang w:val="en-US"/>
         </w:rPr>
-        <w:lastRenderedPageBreak/>
         <w:t>1</w:t>
       </w:r>
       <w:r>
@@ -13778,6 +14314,7 @@
           <w:szCs w:val="24"/>
           <w:lang w:val="en-US"/>
         </w:rPr>
+        <w:lastRenderedPageBreak/>
         <w:t>8</w:t>
       </w:r>
       <w:r>
@@ -14287,7 +14824,6 @@
           <w:szCs w:val="24"/>
           <w:lang w:val="en-US"/>
         </w:rPr>
-        <w:lastRenderedPageBreak/>
         <w:t>2</w:t>
       </w:r>
       <w:r>
@@ -15244,6 +15780,7 @@
           <w:szCs w:val="24"/>
           <w:lang w:val="en-US"/>
         </w:rPr>
+        <w:lastRenderedPageBreak/>
         <w:t xml:space="preserve">Have co-supervised four </w:t>
       </w:r>
       <w:proofErr w:type="spellStart"/>

</xml_diff>